<commit_message>
minor changes on creating meeting documents
</commit_message>
<xml_diff>
--- a/Source/eu.modelwriter.projectmanagement/docs/D1.5.1 Minutes of the User Requirements Review meeting.docx
+++ b/Source/eu.modelwriter.projectmanagement/docs/D1.5.1 Minutes of the User Requirements Review meeting.docx
@@ -390,7 +390,6 @@
         <w:rPr>
           <w:lang w:val="en-GB"/>
         </w:rPr>
-        <w:lastRenderedPageBreak/>
         <w:t>D</w:t>
       </w:r>
       <w:r>
@@ -560,11 +559,19 @@
                 <w:lang w:eastAsia="en-US"/>
               </w:rPr>
             </w:pPr>
+            <w:proofErr w:type="spellStart"/>
             <w:r>
               <w:rPr>
                 <w:lang w:eastAsia="en-US"/>
               </w:rPr>
-              <w:t xml:space="preserve">Moharram Challenger </w:t>
+              <w:t>Moharram</w:t>
+            </w:r>
+            <w:proofErr w:type="spellEnd"/>
+            <w:r>
+              <w:rPr>
+                <w:lang w:eastAsia="en-US"/>
+              </w:rPr>
+              <w:t xml:space="preserve"> Challenger </w:t>
             </w:r>
             <w:proofErr w:type="spellStart"/>
             <w:r>
@@ -842,7 +849,6 @@
         <w:rPr>
           <w:lang w:val="en-GB"/>
         </w:rPr>
-        <w:lastRenderedPageBreak/>
         <w:t>Table of Contents</w:t>
       </w:r>
       <w:bookmarkEnd w:id="7"/>
@@ -939,7 +945,7 @@
               <w:rPr>
                 <w:webHidden/>
               </w:rPr>
-              <w:t>2</w:t>
+              <w:t>1</w:t>
             </w:r>
             <w:r>
               <w:rPr>
@@ -1009,7 +1015,7 @@
               <w:rPr>
                 <w:webHidden/>
               </w:rPr>
-              <w:t>4</w:t>
+              <w:t>1</w:t>
             </w:r>
             <w:r>
               <w:rPr>
@@ -1092,7 +1098,7 @@
               <w:rPr>
                 <w:webHidden/>
               </w:rPr>
-              <w:t>4</w:t>
+              <w:t>1</w:t>
             </w:r>
             <w:r>
               <w:rPr>
@@ -1175,7 +1181,7 @@
               <w:rPr>
                 <w:webHidden/>
               </w:rPr>
-              <w:t>4</w:t>
+              <w:t>1</w:t>
             </w:r>
             <w:r>
               <w:rPr>
@@ -1258,7 +1264,7 @@
               <w:rPr>
                 <w:webHidden/>
               </w:rPr>
-              <w:t>4</w:t>
+              <w:t>1</w:t>
             </w:r>
             <w:r>
               <w:rPr>
@@ -1341,7 +1347,7 @@
               <w:rPr>
                 <w:webHidden/>
               </w:rPr>
-              <w:t>4</w:t>
+              <w:t>1</w:t>
             </w:r>
             <w:r>
               <w:rPr>
@@ -1424,7 +1430,7 @@
               <w:rPr>
                 <w:webHidden/>
               </w:rPr>
-              <w:t>5</w:t>
+              <w:t>1</w:t>
             </w:r>
             <w:r>
               <w:rPr>
@@ -1487,7 +1493,7 @@
               <w:rPr>
                 <w:webHidden/>
               </w:rPr>
-              <w:t>6</w:t>
+              <w:t>1</w:t>
             </w:r>
             <w:r>
               <w:rPr>
@@ -1550,7 +1556,7 @@
               <w:rPr>
                 <w:webHidden/>
               </w:rPr>
-              <w:t>8</w:t>
+              <w:t>1</w:t>
             </w:r>
             <w:r>
               <w:rPr>
@@ -1613,7 +1619,7 @@
               <w:rPr>
                 <w:webHidden/>
               </w:rPr>
-              <w:t>9</w:t>
+              <w:t>1</w:t>
             </w:r>
             <w:r>
               <w:rPr>
@@ -1676,7 +1682,7 @@
               <w:rPr>
                 <w:webHidden/>
               </w:rPr>
-              <w:t>10</w:t>
+              <w:t>1</w:t>
             </w:r>
             <w:r>
               <w:rPr>
@@ -1739,7 +1745,7 @@
               <w:rPr>
                 <w:webHidden/>
               </w:rPr>
-              <w:t>11</w:t>
+              <w:t>1</w:t>
             </w:r>
             <w:r>
               <w:rPr>
@@ -1802,7 +1808,7 @@
               <w:rPr>
                 <w:webHidden/>
               </w:rPr>
-              <w:t>12</w:t>
+              <w:t>1</w:t>
             </w:r>
             <w:r>
               <w:rPr>
@@ -1866,7 +1872,6 @@
         </w:rPr>
       </w:pPr>
       <w:r>
-        <w:lastRenderedPageBreak/>
         <w:fldChar w:fldCharType="end"/>
       </w:r>
       <w:bookmarkStart w:id="15" w:name="_Toc417308508"/>
@@ -2247,7 +2252,7 @@
       <w:r>
         <w:t xml:space="preserve"> and “xxx” is the positive integer identifier of the requirement. You can add this id (xxx) which is unique entire ‘requirements’ repository, at the end of </w:t>
       </w:r>
-      <w:hyperlink r:id="rId11" w:history="1">
+      <w:hyperlink r:id="rId10" w:history="1">
         <w:r>
           <w:rPr>
             <w:rStyle w:val="Hyperlink"/>
@@ -2340,7 +2345,6 @@
       <w:bookmarkStart w:id="24" w:name="_Toc417308511"/>
       <w:bookmarkStart w:id="25" w:name="_Toc428265428"/>
       <w:r>
-        <w:lastRenderedPageBreak/>
         <w:t>Terms, abbreviations and definitions</w:t>
       </w:r>
       <w:bookmarkEnd w:id="24"/>
@@ -2717,7 +2721,6 @@
       </w:pPr>
       <w:bookmarkStart w:id="26" w:name="_Toc428265429"/>
       <w:r>
-        <w:lastRenderedPageBreak/>
         <w:t>Attendees</w:t>
       </w:r>
       <w:bookmarkEnd w:id="26"/>
@@ -2740,7 +2743,7 @@
       <w:pPr>
         <w:pStyle w:val="ITEABodyText"/>
       </w:pPr>
-      <w:hyperlink r:id="rId12" w:history="1">
+      <w:hyperlink r:id="rId11" w:history="1">
         <w:r>
           <w:rPr>
             <w:rStyle w:val="Hyperlink"/>
@@ -2791,7 +2794,7 @@
       <w:pPr>
         <w:pStyle w:val="ITEABodyText"/>
       </w:pPr>
-      <w:hyperlink r:id="rId13" w:history="1">
+      <w:hyperlink r:id="rId12" w:history="1">
         <w:r>
           <w:rPr>
             <w:rStyle w:val="Hyperlink"/>
@@ -7316,7 +7319,6 @@
                 <w:szCs w:val="22"/>
                 <w:lang w:val="en-US" w:eastAsia="en-US"/>
               </w:rPr>
-              <w:lastRenderedPageBreak/>
               <w:t xml:space="preserve">Philippe </w:t>
             </w:r>
             <w:proofErr w:type="spellStart"/>
@@ -8495,7 +8497,6 @@
       </w:pPr>
       <w:bookmarkStart w:id="27" w:name="_Toc428265430"/>
       <w:r>
-        <w:lastRenderedPageBreak/>
         <w:t>Meeting report</w:t>
       </w:r>
       <w:bookmarkEnd w:id="27"/>
@@ -9748,6 +9749,7 @@
               <w:spacing w:before="0" w:beforeAutospacing="0" w:after="0"/>
               <w:ind w:right="3"/>
             </w:pPr>
+            <w:proofErr w:type="spellStart"/>
             <w:r>
               <w:rPr>
                 <w:rFonts w:ascii="Calibri" w:hAnsi="Calibri"/>
@@ -9755,7 +9757,17 @@
                 <w:sz w:val="22"/>
                 <w:szCs w:val="22"/>
               </w:rPr>
-              <w:t xml:space="preserve">ModelWriter Workshop in </w:t>
+              <w:t>ModelWriter</w:t>
+            </w:r>
+            <w:proofErr w:type="spellEnd"/>
+            <w:r>
+              <w:rPr>
+                <w:rFonts w:ascii="Calibri" w:hAnsi="Calibri"/>
+                <w:color w:val="000000"/>
+                <w:sz w:val="22"/>
+                <w:szCs w:val="22"/>
+              </w:rPr>
+              <w:t xml:space="preserve"> Workshop in </w:t>
             </w:r>
             <w:proofErr w:type="spellStart"/>
             <w:r>
@@ -9784,7 +9796,7 @@
               <w:spacing w:before="0" w:beforeAutospacing="0" w:after="0"/>
               <w:ind w:right="3"/>
             </w:pPr>
-            <w:hyperlink r:id="rId14" w:history="1">
+            <w:hyperlink r:id="rId13" w:history="1">
               <w:r>
                 <w:rPr>
                   <w:rStyle w:val="Hyperlink"/>
@@ -9952,7 +9964,6 @@
       </w:pPr>
       <w:bookmarkStart w:id="28" w:name="_Toc428265431"/>
       <w:r>
-        <w:lastRenderedPageBreak/>
         <w:t>User Requirements</w:t>
       </w:r>
       <w:bookmarkEnd w:id="28"/>
@@ -9960,30 +9971,112 @@
     <w:p>
       <w:pPr>
         <w:pStyle w:val="ITEABodyText"/>
-      </w:pPr>
-      <w:bookmarkStart w:id="29" w:name="_GoBack"/>
+        <w:rPr>
+          <w:lang w:eastAsia="en-US"/>
+        </w:rPr>
+      </w:pPr>
+      <w:r>
+        <w:rPr>
+          <w:lang w:eastAsia="en-US"/>
+        </w:rPr>
+        <w:t xml:space="preserve">After a discussion on the proposed requirements, the following decision are taken. The result are shown in a list. The id of each requirement reflects the id which is used in the </w:t>
+      </w:r>
+      <w:r>
+        <w:rPr>
+          <w:i/>
+          <w:iCs/>
+          <w:lang w:eastAsia="en-US"/>
+        </w:rPr>
+        <w:t>“D.1.5.2 User Requirement Document (URD)”</w:t>
+      </w:r>
+      <w:r>
+        <w:rPr>
+          <w:lang w:eastAsia="en-US"/>
+        </w:rPr>
+        <w:t xml:space="preserve"> document. In the following list each user requirement are is reported with its state (confirmed, not decided yet, and closed) and in case of confirmation, its type is determined (Mandatory, Desirable, Out of Scope, and Optional) to show its priority. </w:t>
+      </w:r>
+    </w:p>
+    <w:p>
+      <w:pPr>
+        <w:pStyle w:val="ITEABodyText"/>
+        <w:rPr>
+          <w:lang w:eastAsia="en-US"/>
+        </w:rPr>
+      </w:pPr>
+    </w:p>
+    <w:p>
+      <w:pPr>
+        <w:pStyle w:val="ITEABodyText"/>
+        <w:rPr>
+          <w:lang w:eastAsia="en-US"/>
+        </w:rPr>
+      </w:pPr>
+      <w:r>
+        <w:rPr>
+          <w:lang w:eastAsia="en-US"/>
+        </w:rPr>
+        <w:t xml:space="preserve">It is worth to note that these requirements can be updated for the second and/or third iteration/release of </w:t>
+      </w:r>
+      <w:proofErr w:type="spellStart"/>
+      <w:r>
+        <w:rPr>
+          <w:lang w:eastAsia="en-US"/>
+        </w:rPr>
+        <w:t>ModelWriter</w:t>
+      </w:r>
+      <w:proofErr w:type="spellEnd"/>
+      <w:r>
+        <w:rPr>
+          <w:lang w:eastAsia="en-US"/>
+        </w:rPr>
+        <w:t>.</w:t>
+      </w:r>
+    </w:p>
+    <w:p>
+      <w:pPr>
+        <w:pStyle w:val="ITEABodyText"/>
+        <w:rPr>
+          <w:lang w:eastAsia="en-US"/>
+        </w:rPr>
+      </w:pPr>
+    </w:p>
+    <w:p>
+      <w:pPr>
+        <w:pStyle w:val="ITEAHeading2"/>
+        <w:numPr>
+          <w:ilvl w:val="0"/>
+          <w:numId w:val="0"/>
+        </w:numPr>
+      </w:pPr>
+      <w:r>
+        <w:t>#</w:t>
+      </w:r>
+      <w:r>
+        <w:tab/>
+      </w:r>
+      <w:bookmarkStart w:id="29" w:name="_Toc428278050"/>
+      <w:r>
+        <w:t>Requirement No</w:t>
+      </w:r>
+      <w:r>
+        <w:tab/>
+      </w:r>
+      <w:r>
+        <w:tab/>
+        <w:t>Requirement State</w:t>
+      </w:r>
+      <w:r>
+        <w:tab/>
+        <w:t>Requirement Type</w:t>
+      </w:r>
       <w:bookmarkEnd w:id="29"/>
     </w:p>
     <w:p>
       <w:pPr>
-        <w:pStyle w:val="ITEABodyText"/>
-      </w:pPr>
-    </w:p>
-    <w:p>
-      <w:pPr>
-        <w:spacing w:after="200" w:line="276" w:lineRule="auto"/>
-      </w:pPr>
-      <w:r>
-        <w:br w:type="page"/>
-      </w:r>
-    </w:p>
-    <w:p>
-      <w:pPr>
         <w:pStyle w:val="ITEAHeading1"/>
       </w:pPr>
       <w:bookmarkStart w:id="30" w:name="_Toc428265432"/>
       <w:r>
-        <w:lastRenderedPageBreak/>
         <w:t>Conclusion</w:t>
       </w:r>
       <w:bookmarkEnd w:id="30"/>
@@ -10017,7 +10110,6 @@
       <w:bookmarkStart w:id="31" w:name="_Toc417308516"/>
       <w:bookmarkStart w:id="32" w:name="_Toc428265433"/>
       <w:r>
-        <w:lastRenderedPageBreak/>
         <w:t>References</w:t>
       </w:r>
       <w:bookmarkEnd w:id="31"/>
@@ -10048,7 +10140,6 @@
       <w:bookmarkStart w:id="33" w:name="_Toc417308517"/>
       <w:bookmarkStart w:id="34" w:name="_Toc428265434"/>
       <w:r>
-        <w:lastRenderedPageBreak/>
         <w:t>Appendixes</w:t>
       </w:r>
       <w:bookmarkEnd w:id="33"/>
@@ -10071,10 +10162,10 @@
       </w:pPr>
     </w:p>
     <w:sectPr>
-      <w:headerReference w:type="default" r:id="rId15"/>
-      <w:footerReference w:type="default" r:id="rId16"/>
-      <w:headerReference w:type="first" r:id="rId17"/>
-      <w:footerReference w:type="first" r:id="rId18"/>
+      <w:headerReference w:type="default" r:id="rId14"/>
+      <w:footerReference w:type="default" r:id="rId15"/>
+      <w:headerReference w:type="first" r:id="rId16"/>
+      <w:footerReference w:type="first" r:id="rId17"/>
       <w:pgSz w:w="11906" w:h="16838"/>
       <w:pgMar w:top="2371" w:right="1418" w:bottom="851" w:left="1418" w:header="567" w:footer="0" w:gutter="0"/>
       <w:cols w:space="708"/>
@@ -10214,7 +10305,7 @@
               <w:noProof/>
               <w:szCs w:val="20"/>
             </w:rPr>
-            <w:t>12</w:t>
+            <w:t>9</w:t>
           </w:r>
           <w:r>
             <w:rPr>
@@ -10423,7 +10514,7 @@
           <w:rPr>
             <w:noProof/>
           </w:rPr>
-          <w:t>12</w:t>
+          <w:t>9</w:t>
         </w:r>
         <w:r>
           <w:rPr>
@@ -10670,7 +10761,7 @@
 
 <file path=word/numbering.xml><?xml version="1.0" encoding="utf-8"?>
 <w:numbering xmlns:wpc="http://schemas.microsoft.com/office/word/2010/wordprocessingCanvas" xmlns:mc="http://schemas.openxmlformats.org/markup-compatibility/2006" xmlns:o="urn:schemas-microsoft-com:office:office" xmlns:r="http://schemas.openxmlformats.org/officeDocument/2006/relationships" xmlns:m="http://schemas.openxmlformats.org/officeDocument/2006/math" xmlns:v="urn:schemas-microsoft-com:vml" xmlns:wp14="http://schemas.microsoft.com/office/word/2010/wordprocessingDrawing" xmlns:wp="http://schemas.openxmlformats.org/drawingml/2006/wordprocessingDrawing" xmlns:w10="urn:schemas-microsoft-com:office:word" xmlns:w="http://schemas.openxmlformats.org/wordprocessingml/2006/main" xmlns:w14="http://schemas.microsoft.com/office/word/2010/wordml" xmlns:w15="http://schemas.microsoft.com/office/word/2012/wordml" xmlns:wpg="http://schemas.microsoft.com/office/word/2010/wordprocessingGroup" xmlns:wpi="http://schemas.microsoft.com/office/word/2010/wordprocessingInk" xmlns:wne="http://schemas.microsoft.com/office/word/2006/wordml" xmlns:wps="http://schemas.microsoft.com/office/word/2010/wordprocessingShape" mc:Ignorable="w14 w15 wp14">
-  <w:abstractNum w:abstractNumId="0">
+  <w:abstractNum w:abstractNumId="0" w15:restartNumberingAfterBreak="0">
     <w:nsid w:val="00526C20"/>
     <w:multiLevelType w:val="hybridMultilevel"/>
     <w:tmpl w:val="9858F57C"/>
@@ -10783,7 +10874,7 @@
       </w:rPr>
     </w:lvl>
   </w:abstractNum>
-  <w:abstractNum w:abstractNumId="1">
+  <w:abstractNum w:abstractNumId="1" w15:restartNumberingAfterBreak="0">
     <w:nsid w:val="0406077D"/>
     <w:multiLevelType w:val="multilevel"/>
     <w:tmpl w:val="A8903EAA"/>
@@ -10897,7 +10988,7 @@
       </w:rPr>
     </w:lvl>
   </w:abstractNum>
-  <w:abstractNum w:abstractNumId="2">
+  <w:abstractNum w:abstractNumId="2" w15:restartNumberingAfterBreak="0">
     <w:nsid w:val="072F4FC7"/>
     <w:multiLevelType w:val="hybridMultilevel"/>
     <w:tmpl w:val="ABE8618A"/>
@@ -11021,7 +11112,7 @@
       </w:rPr>
     </w:lvl>
   </w:abstractNum>
-  <w:abstractNum w:abstractNumId="3">
+  <w:abstractNum w:abstractNumId="3" w15:restartNumberingAfterBreak="0">
     <w:nsid w:val="083211A9"/>
     <w:multiLevelType w:val="hybridMultilevel"/>
     <w:tmpl w:val="E31C55B2"/>
@@ -11135,7 +11226,7 @@
       </w:rPr>
     </w:lvl>
   </w:abstractNum>
-  <w:abstractNum w:abstractNumId="4">
+  <w:abstractNum w:abstractNumId="4" w15:restartNumberingAfterBreak="0">
     <w:nsid w:val="0B253934"/>
     <w:multiLevelType w:val="hybridMultilevel"/>
     <w:tmpl w:val="7CB0FA14"/>
@@ -11259,7 +11350,7 @@
       </w:rPr>
     </w:lvl>
   </w:abstractNum>
-  <w:abstractNum w:abstractNumId="5">
+  <w:abstractNum w:abstractNumId="5" w15:restartNumberingAfterBreak="0">
     <w:nsid w:val="0B3654A8"/>
     <w:multiLevelType w:val="hybridMultilevel"/>
     <w:tmpl w:val="E3F6E326"/>
@@ -11372,7 +11463,7 @@
       </w:rPr>
     </w:lvl>
   </w:abstractNum>
-  <w:abstractNum w:abstractNumId="6">
+  <w:abstractNum w:abstractNumId="6" w15:restartNumberingAfterBreak="0">
     <w:nsid w:val="0DD67F38"/>
     <w:multiLevelType w:val="hybridMultilevel"/>
     <w:tmpl w:val="4888EC4C"/>
@@ -11462,7 +11553,7 @@
       </w:pPr>
     </w:lvl>
   </w:abstractNum>
-  <w:abstractNum w:abstractNumId="7">
+  <w:abstractNum w:abstractNumId="7" w15:restartNumberingAfterBreak="0">
     <w:nsid w:val="0E156178"/>
     <w:multiLevelType w:val="hybridMultilevel"/>
     <w:tmpl w:val="079E77D8"/>
@@ -11575,7 +11666,7 @@
       </w:rPr>
     </w:lvl>
   </w:abstractNum>
-  <w:abstractNum w:abstractNumId="8">
+  <w:abstractNum w:abstractNumId="8" w15:restartNumberingAfterBreak="0">
     <w:nsid w:val="0EF4627C"/>
     <w:multiLevelType w:val="hybridMultilevel"/>
     <w:tmpl w:val="F8D498DA"/>
@@ -11688,7 +11779,7 @@
       </w:rPr>
     </w:lvl>
   </w:abstractNum>
-  <w:abstractNum w:abstractNumId="9">
+  <w:abstractNum w:abstractNumId="9" w15:restartNumberingAfterBreak="0">
     <w:nsid w:val="0EF74041"/>
     <w:multiLevelType w:val="hybridMultilevel"/>
     <w:tmpl w:val="05F622BE"/>
@@ -11778,7 +11869,7 @@
       </w:pPr>
     </w:lvl>
   </w:abstractNum>
-  <w:abstractNum w:abstractNumId="10">
+  <w:abstractNum w:abstractNumId="10" w15:restartNumberingAfterBreak="0">
     <w:nsid w:val="0FB67674"/>
     <w:multiLevelType w:val="hybridMultilevel"/>
     <w:tmpl w:val="2A101396"/>
@@ -11891,7 +11982,7 @@
       </w:rPr>
     </w:lvl>
   </w:abstractNum>
-  <w:abstractNum w:abstractNumId="11">
+  <w:abstractNum w:abstractNumId="11" w15:restartNumberingAfterBreak="0">
     <w:nsid w:val="1120223D"/>
     <w:multiLevelType w:val="hybridMultilevel"/>
     <w:tmpl w:val="83A24F70"/>
@@ -12004,7 +12095,7 @@
       </w:rPr>
     </w:lvl>
   </w:abstractNum>
-  <w:abstractNum w:abstractNumId="12">
+  <w:abstractNum w:abstractNumId="12" w15:restartNumberingAfterBreak="0">
     <w:nsid w:val="132073BD"/>
     <w:multiLevelType w:val="hybridMultilevel"/>
     <w:tmpl w:val="D2046912"/>
@@ -12090,7 +12181,7 @@
       </w:pPr>
     </w:lvl>
   </w:abstractNum>
-  <w:abstractNum w:abstractNumId="13">
+  <w:abstractNum w:abstractNumId="13" w15:restartNumberingAfterBreak="0">
     <w:nsid w:val="13CB04F0"/>
     <w:multiLevelType w:val="hybridMultilevel"/>
     <w:tmpl w:val="0D28021E"/>
@@ -12203,7 +12294,7 @@
       </w:rPr>
     </w:lvl>
   </w:abstractNum>
-  <w:abstractNum w:abstractNumId="14">
+  <w:abstractNum w:abstractNumId="14" w15:restartNumberingAfterBreak="0">
     <w:nsid w:val="17ED16B2"/>
     <w:multiLevelType w:val="hybridMultilevel"/>
     <w:tmpl w:val="CDA61972"/>
@@ -12316,7 +12407,7 @@
       </w:rPr>
     </w:lvl>
   </w:abstractNum>
-  <w:abstractNum w:abstractNumId="15">
+  <w:abstractNum w:abstractNumId="15" w15:restartNumberingAfterBreak="0">
     <w:nsid w:val="193706F0"/>
     <w:multiLevelType w:val="hybridMultilevel"/>
     <w:tmpl w:val="F6745DBC"/>
@@ -12429,7 +12520,7 @@
       </w:rPr>
     </w:lvl>
   </w:abstractNum>
-  <w:abstractNum w:abstractNumId="16">
+  <w:abstractNum w:abstractNumId="16" w15:restartNumberingAfterBreak="0">
     <w:nsid w:val="1A626A38"/>
     <w:multiLevelType w:val="hybridMultilevel"/>
     <w:tmpl w:val="0B065744"/>
@@ -12515,7 +12606,7 @@
       </w:pPr>
     </w:lvl>
   </w:abstractNum>
-  <w:abstractNum w:abstractNumId="17">
+  <w:abstractNum w:abstractNumId="17" w15:restartNumberingAfterBreak="0">
     <w:nsid w:val="1B2F1F3F"/>
     <w:multiLevelType w:val="hybridMultilevel"/>
     <w:tmpl w:val="E736A676"/>
@@ -12628,7 +12719,7 @@
       </w:rPr>
     </w:lvl>
   </w:abstractNum>
-  <w:abstractNum w:abstractNumId="18">
+  <w:abstractNum w:abstractNumId="18" w15:restartNumberingAfterBreak="0">
     <w:nsid w:val="1C4B23EF"/>
     <w:multiLevelType w:val="hybridMultilevel"/>
     <w:tmpl w:val="836C2D64"/>
@@ -12741,7 +12832,7 @@
       </w:rPr>
     </w:lvl>
   </w:abstractNum>
-  <w:abstractNum w:abstractNumId="19">
+  <w:abstractNum w:abstractNumId="19" w15:restartNumberingAfterBreak="0">
     <w:nsid w:val="1FBD4E46"/>
     <w:multiLevelType w:val="hybridMultilevel"/>
     <w:tmpl w:val="387AE76A"/>
@@ -12854,7 +12945,7 @@
       </w:rPr>
     </w:lvl>
   </w:abstractNum>
-  <w:abstractNum w:abstractNumId="20">
+  <w:abstractNum w:abstractNumId="20" w15:restartNumberingAfterBreak="0">
     <w:nsid w:val="201500F8"/>
     <w:multiLevelType w:val="hybridMultilevel"/>
     <w:tmpl w:val="C9EE5E86"/>
@@ -12973,7 +13064,7 @@
       </w:rPr>
     </w:lvl>
   </w:abstractNum>
-  <w:abstractNum w:abstractNumId="21">
+  <w:abstractNum w:abstractNumId="21" w15:restartNumberingAfterBreak="0">
     <w:nsid w:val="203D7FDD"/>
     <w:multiLevelType w:val="hybridMultilevel"/>
     <w:tmpl w:val="10365AFE"/>
@@ -13087,7 +13178,7 @@
       </w:rPr>
     </w:lvl>
   </w:abstractNum>
-  <w:abstractNum w:abstractNumId="22">
+  <w:abstractNum w:abstractNumId="22" w15:restartNumberingAfterBreak="0">
     <w:nsid w:val="228B5774"/>
     <w:multiLevelType w:val="hybridMultilevel"/>
     <w:tmpl w:val="D65AD7D8"/>
@@ -13177,7 +13268,7 @@
       </w:pPr>
     </w:lvl>
   </w:abstractNum>
-  <w:abstractNum w:abstractNumId="23">
+  <w:abstractNum w:abstractNumId="23" w15:restartNumberingAfterBreak="0">
     <w:nsid w:val="23633BF2"/>
     <w:multiLevelType w:val="hybridMultilevel"/>
     <w:tmpl w:val="F92218D8"/>
@@ -13290,7 +13381,7 @@
       </w:rPr>
     </w:lvl>
   </w:abstractNum>
-  <w:abstractNum w:abstractNumId="24">
+  <w:abstractNum w:abstractNumId="24" w15:restartNumberingAfterBreak="0">
     <w:nsid w:val="24592CA2"/>
     <w:multiLevelType w:val="hybridMultilevel"/>
     <w:tmpl w:val="7222E0D0"/>
@@ -13403,7 +13494,7 @@
       </w:rPr>
     </w:lvl>
   </w:abstractNum>
-  <w:abstractNum w:abstractNumId="25">
+  <w:abstractNum w:abstractNumId="25" w15:restartNumberingAfterBreak="0">
     <w:nsid w:val="24E92E0E"/>
     <w:multiLevelType w:val="hybridMultilevel"/>
     <w:tmpl w:val="EB1EA686"/>
@@ -13516,7 +13607,7 @@
       </w:rPr>
     </w:lvl>
   </w:abstractNum>
-  <w:abstractNum w:abstractNumId="26">
+  <w:abstractNum w:abstractNumId="26" w15:restartNumberingAfterBreak="0">
     <w:nsid w:val="24FC170A"/>
     <w:multiLevelType w:val="hybridMultilevel"/>
     <w:tmpl w:val="14E2A46C"/>
@@ -13629,7 +13720,7 @@
       </w:rPr>
     </w:lvl>
   </w:abstractNum>
-  <w:abstractNum w:abstractNumId="27">
+  <w:abstractNum w:abstractNumId="27" w15:restartNumberingAfterBreak="0">
     <w:nsid w:val="2ACC7F69"/>
     <w:multiLevelType w:val="hybridMultilevel"/>
     <w:tmpl w:val="6C1013C6"/>
@@ -13742,7 +13833,7 @@
       </w:rPr>
     </w:lvl>
   </w:abstractNum>
-  <w:abstractNum w:abstractNumId="28">
+  <w:abstractNum w:abstractNumId="28" w15:restartNumberingAfterBreak="0">
     <w:nsid w:val="2ADA1C2E"/>
     <w:multiLevelType w:val="hybridMultilevel"/>
     <w:tmpl w:val="76AE947A"/>
@@ -13855,7 +13946,7 @@
       </w:rPr>
     </w:lvl>
   </w:abstractNum>
-  <w:abstractNum w:abstractNumId="29">
+  <w:abstractNum w:abstractNumId="29" w15:restartNumberingAfterBreak="0">
     <w:nsid w:val="2B9A0150"/>
     <w:multiLevelType w:val="hybridMultilevel"/>
     <w:tmpl w:val="1A523570"/>
@@ -13968,7 +14059,7 @@
       </w:rPr>
     </w:lvl>
   </w:abstractNum>
-  <w:abstractNum w:abstractNumId="30">
+  <w:abstractNum w:abstractNumId="30" w15:restartNumberingAfterBreak="0">
     <w:nsid w:val="2BA46D80"/>
     <w:multiLevelType w:val="hybridMultilevel"/>
     <w:tmpl w:val="3878AFCE"/>
@@ -14081,7 +14172,7 @@
       </w:rPr>
     </w:lvl>
   </w:abstractNum>
-  <w:abstractNum w:abstractNumId="31">
+  <w:abstractNum w:abstractNumId="31" w15:restartNumberingAfterBreak="0">
     <w:nsid w:val="2D5844D8"/>
     <w:multiLevelType w:val="hybridMultilevel"/>
     <w:tmpl w:val="E7E25922"/>
@@ -14194,7 +14285,7 @@
       </w:rPr>
     </w:lvl>
   </w:abstractNum>
-  <w:abstractNum w:abstractNumId="32">
+  <w:abstractNum w:abstractNumId="32" w15:restartNumberingAfterBreak="0">
     <w:nsid w:val="2ED13D36"/>
     <w:multiLevelType w:val="hybridMultilevel"/>
     <w:tmpl w:val="052A61E4"/>
@@ -14307,7 +14398,7 @@
       </w:rPr>
     </w:lvl>
   </w:abstractNum>
-  <w:abstractNum w:abstractNumId="33">
+  <w:abstractNum w:abstractNumId="33" w15:restartNumberingAfterBreak="0">
     <w:nsid w:val="2FCF57EE"/>
     <w:multiLevelType w:val="hybridMultilevel"/>
     <w:tmpl w:val="02166688"/>
@@ -14420,7 +14511,7 @@
       </w:rPr>
     </w:lvl>
   </w:abstractNum>
-  <w:abstractNum w:abstractNumId="34">
+  <w:abstractNum w:abstractNumId="34" w15:restartNumberingAfterBreak="0">
     <w:nsid w:val="30920E19"/>
     <w:multiLevelType w:val="hybridMultilevel"/>
     <w:tmpl w:val="0420A8CE"/>
@@ -14533,7 +14624,7 @@
       </w:rPr>
     </w:lvl>
   </w:abstractNum>
-  <w:abstractNum w:abstractNumId="35">
+  <w:abstractNum w:abstractNumId="35" w15:restartNumberingAfterBreak="0">
     <w:nsid w:val="32203001"/>
     <w:multiLevelType w:val="hybridMultilevel"/>
     <w:tmpl w:val="1BCE24D4"/>
@@ -14647,7 +14738,7 @@
       </w:rPr>
     </w:lvl>
   </w:abstractNum>
-  <w:abstractNum w:abstractNumId="36">
+  <w:abstractNum w:abstractNumId="36" w15:restartNumberingAfterBreak="0">
     <w:nsid w:val="326D4358"/>
     <w:multiLevelType w:val="multilevel"/>
     <w:tmpl w:val="0409001F"/>
@@ -14733,7 +14824,7 @@
       </w:pPr>
     </w:lvl>
   </w:abstractNum>
-  <w:abstractNum w:abstractNumId="37">
+  <w:abstractNum w:abstractNumId="37" w15:restartNumberingAfterBreak="0">
     <w:nsid w:val="32791948"/>
     <w:multiLevelType w:val="hybridMultilevel"/>
     <w:tmpl w:val="2D9C342A"/>
@@ -14846,7 +14937,7 @@
       </w:rPr>
     </w:lvl>
   </w:abstractNum>
-  <w:abstractNum w:abstractNumId="38">
+  <w:abstractNum w:abstractNumId="38" w15:restartNumberingAfterBreak="0">
     <w:nsid w:val="33113FDB"/>
     <w:multiLevelType w:val="hybridMultilevel"/>
     <w:tmpl w:val="DA7A2C28"/>
@@ -14959,7 +15050,7 @@
       </w:rPr>
     </w:lvl>
   </w:abstractNum>
-  <w:abstractNum w:abstractNumId="39">
+  <w:abstractNum w:abstractNumId="39" w15:restartNumberingAfterBreak="0">
     <w:nsid w:val="34CA723F"/>
     <w:multiLevelType w:val="hybridMultilevel"/>
     <w:tmpl w:val="4BD82C74"/>
@@ -15046,7 +15137,7 @@
       </w:pPr>
     </w:lvl>
   </w:abstractNum>
-  <w:abstractNum w:abstractNumId="40">
+  <w:abstractNum w:abstractNumId="40" w15:restartNumberingAfterBreak="0">
     <w:nsid w:val="36FA664B"/>
     <w:multiLevelType w:val="hybridMultilevel"/>
     <w:tmpl w:val="4E94FF82"/>
@@ -15161,7 +15252,7 @@
       </w:rPr>
     </w:lvl>
   </w:abstractNum>
-  <w:abstractNum w:abstractNumId="41">
+  <w:abstractNum w:abstractNumId="41" w15:restartNumberingAfterBreak="0">
     <w:nsid w:val="3ABE3F63"/>
     <w:multiLevelType w:val="hybridMultilevel"/>
     <w:tmpl w:val="DE445EBE"/>
@@ -15247,7 +15338,7 @@
       </w:pPr>
     </w:lvl>
   </w:abstractNum>
-  <w:abstractNum w:abstractNumId="42">
+  <w:abstractNum w:abstractNumId="42" w15:restartNumberingAfterBreak="0">
     <w:nsid w:val="3C0F4154"/>
     <w:multiLevelType w:val="hybridMultilevel"/>
     <w:tmpl w:val="63F2945C"/>
@@ -15360,7 +15451,7 @@
       </w:rPr>
     </w:lvl>
   </w:abstractNum>
-  <w:abstractNum w:abstractNumId="43">
+  <w:abstractNum w:abstractNumId="43" w15:restartNumberingAfterBreak="0">
     <w:nsid w:val="3D5223C4"/>
     <w:multiLevelType w:val="hybridMultilevel"/>
     <w:tmpl w:val="8A5691A4"/>
@@ -15460,7 +15551,7 @@
       </w:pPr>
     </w:lvl>
   </w:abstractNum>
-  <w:abstractNum w:abstractNumId="44">
+  <w:abstractNum w:abstractNumId="44" w15:restartNumberingAfterBreak="0">
     <w:nsid w:val="3EAC7DFB"/>
     <w:multiLevelType w:val="hybridMultilevel"/>
     <w:tmpl w:val="CC58FA4A"/>
@@ -15573,7 +15664,7 @@
       </w:rPr>
     </w:lvl>
   </w:abstractNum>
-  <w:abstractNum w:abstractNumId="45">
+  <w:abstractNum w:abstractNumId="45" w15:restartNumberingAfterBreak="0">
     <w:nsid w:val="3F001AA4"/>
     <w:multiLevelType w:val="hybridMultilevel"/>
     <w:tmpl w:val="A8903EAA"/>
@@ -15687,7 +15778,7 @@
       </w:rPr>
     </w:lvl>
   </w:abstractNum>
-  <w:abstractNum w:abstractNumId="46">
+  <w:abstractNum w:abstractNumId="46" w15:restartNumberingAfterBreak="0">
     <w:nsid w:val="3F1A0430"/>
     <w:multiLevelType w:val="multilevel"/>
     <w:tmpl w:val="6E4CFADE"/>
@@ -15804,7 +15895,7 @@
       </w:rPr>
     </w:lvl>
   </w:abstractNum>
-  <w:abstractNum w:abstractNumId="47">
+  <w:abstractNum w:abstractNumId="47" w15:restartNumberingAfterBreak="0">
     <w:nsid w:val="3F2773CA"/>
     <w:multiLevelType w:val="hybridMultilevel"/>
     <w:tmpl w:val="BBF41F2C"/>
@@ -15917,7 +16008,7 @@
       </w:rPr>
     </w:lvl>
   </w:abstractNum>
-  <w:abstractNum w:abstractNumId="48">
+  <w:abstractNum w:abstractNumId="48" w15:restartNumberingAfterBreak="0">
     <w:nsid w:val="4107718E"/>
     <w:multiLevelType w:val="hybridMultilevel"/>
     <w:tmpl w:val="1B98DFEC"/>
@@ -16030,13 +16121,13 @@
       </w:rPr>
     </w:lvl>
   </w:abstractNum>
-  <w:abstractNum w:abstractNumId="49">
+  <w:abstractNum w:abstractNumId="49" w15:restartNumberingAfterBreak="0">
     <w:nsid w:val="41DD0FC5"/>
     <w:multiLevelType w:val="multilevel"/>
     <w:tmpl w:val="75F2655A"/>
     <w:numStyleLink w:val="ITEAReferenceItem"/>
   </w:abstractNum>
-  <w:abstractNum w:abstractNumId="50">
+  <w:abstractNum w:abstractNumId="50" w15:restartNumberingAfterBreak="0">
     <w:nsid w:val="427A0BC6"/>
     <w:multiLevelType w:val="hybridMultilevel"/>
     <w:tmpl w:val="C79AE56C"/>
@@ -16149,7 +16240,7 @@
       </w:rPr>
     </w:lvl>
   </w:abstractNum>
-  <w:abstractNum w:abstractNumId="51">
+  <w:abstractNum w:abstractNumId="51" w15:restartNumberingAfterBreak="0">
     <w:nsid w:val="456D1F79"/>
     <w:multiLevelType w:val="multilevel"/>
     <w:tmpl w:val="0413001D"/>
@@ -16242,7 +16333,7 @@
       </w:pPr>
     </w:lvl>
   </w:abstractNum>
-  <w:abstractNum w:abstractNumId="52">
+  <w:abstractNum w:abstractNumId="52" w15:restartNumberingAfterBreak="0">
     <w:nsid w:val="45947C64"/>
     <w:multiLevelType w:val="hybridMultilevel"/>
     <w:tmpl w:val="97F4F82C"/>
@@ -16355,7 +16446,7 @@
       </w:rPr>
     </w:lvl>
   </w:abstractNum>
-  <w:abstractNum w:abstractNumId="53">
+  <w:abstractNum w:abstractNumId="53" w15:restartNumberingAfterBreak="0">
     <w:nsid w:val="45F33B43"/>
     <w:multiLevelType w:val="hybridMultilevel"/>
     <w:tmpl w:val="48E2986A"/>
@@ -16469,7 +16560,7 @@
       </w:rPr>
     </w:lvl>
   </w:abstractNum>
-  <w:abstractNum w:abstractNumId="54">
+  <w:abstractNum w:abstractNumId="54" w15:restartNumberingAfterBreak="0">
     <w:nsid w:val="47FA774A"/>
     <w:multiLevelType w:val="hybridMultilevel"/>
     <w:tmpl w:val="0956836C"/>
@@ -16583,7 +16674,7 @@
       </w:rPr>
     </w:lvl>
   </w:abstractNum>
-  <w:abstractNum w:abstractNumId="55">
+  <w:abstractNum w:abstractNumId="55" w15:restartNumberingAfterBreak="0">
     <w:nsid w:val="486643F3"/>
     <w:multiLevelType w:val="hybridMultilevel"/>
     <w:tmpl w:val="C5C6E778"/>
@@ -16698,7 +16789,7 @@
       </w:rPr>
     </w:lvl>
   </w:abstractNum>
-  <w:abstractNum w:abstractNumId="56">
+  <w:abstractNum w:abstractNumId="56" w15:restartNumberingAfterBreak="0">
     <w:nsid w:val="487E4E13"/>
     <w:multiLevelType w:val="hybridMultilevel"/>
     <w:tmpl w:val="C3F8A544"/>
@@ -16811,7 +16902,7 @@
       </w:rPr>
     </w:lvl>
   </w:abstractNum>
-  <w:abstractNum w:abstractNumId="57">
+  <w:abstractNum w:abstractNumId="57" w15:restartNumberingAfterBreak="0">
     <w:nsid w:val="48E119AC"/>
     <w:multiLevelType w:val="hybridMultilevel"/>
     <w:tmpl w:val="589481CE"/>
@@ -16924,7 +17015,7 @@
       </w:rPr>
     </w:lvl>
   </w:abstractNum>
-  <w:abstractNum w:abstractNumId="58">
+  <w:abstractNum w:abstractNumId="58" w15:restartNumberingAfterBreak="0">
     <w:nsid w:val="4A0576B0"/>
     <w:multiLevelType w:val="hybridMultilevel"/>
     <w:tmpl w:val="060AF052"/>
@@ -17037,7 +17128,7 @@
       </w:rPr>
     </w:lvl>
   </w:abstractNum>
-  <w:abstractNum w:abstractNumId="59">
+  <w:abstractNum w:abstractNumId="59" w15:restartNumberingAfterBreak="0">
     <w:nsid w:val="4B4F60D4"/>
     <w:multiLevelType w:val="singleLevel"/>
     <w:tmpl w:val="9CC26BEC"/>
@@ -17056,7 +17147,7 @@
       </w:rPr>
     </w:lvl>
   </w:abstractNum>
-  <w:abstractNum w:abstractNumId="60">
+  <w:abstractNum w:abstractNumId="60" w15:restartNumberingAfterBreak="0">
     <w:nsid w:val="4C5760E5"/>
     <w:multiLevelType w:val="hybridMultilevel"/>
     <w:tmpl w:val="EAEAA88E"/>
@@ -17169,7 +17260,7 @@
       </w:rPr>
     </w:lvl>
   </w:abstractNum>
-  <w:abstractNum w:abstractNumId="61">
+  <w:abstractNum w:abstractNumId="61" w15:restartNumberingAfterBreak="0">
     <w:nsid w:val="4E6C56FE"/>
     <w:multiLevelType w:val="hybridMultilevel"/>
     <w:tmpl w:val="0FB85522"/>
@@ -17287,7 +17378,7 @@
       </w:rPr>
     </w:lvl>
   </w:abstractNum>
-  <w:abstractNum w:abstractNumId="62">
+  <w:abstractNum w:abstractNumId="62" w15:restartNumberingAfterBreak="0">
     <w:nsid w:val="4E7C338F"/>
     <w:multiLevelType w:val="hybridMultilevel"/>
     <w:tmpl w:val="6CA20EC6"/>
@@ -17400,7 +17491,7 @@
       </w:rPr>
     </w:lvl>
   </w:abstractNum>
-  <w:abstractNum w:abstractNumId="63">
+  <w:abstractNum w:abstractNumId="63" w15:restartNumberingAfterBreak="0">
     <w:nsid w:val="4FC57F96"/>
     <w:multiLevelType w:val="hybridMultilevel"/>
     <w:tmpl w:val="E0D27528"/>
@@ -17513,7 +17604,7 @@
       </w:rPr>
     </w:lvl>
   </w:abstractNum>
-  <w:abstractNum w:abstractNumId="64">
+  <w:abstractNum w:abstractNumId="64" w15:restartNumberingAfterBreak="0">
     <w:nsid w:val="5002201F"/>
     <w:multiLevelType w:val="hybridMultilevel"/>
     <w:tmpl w:val="4F4C64F8"/>
@@ -17626,7 +17717,7 @@
       </w:rPr>
     </w:lvl>
   </w:abstractNum>
-  <w:abstractNum w:abstractNumId="65">
+  <w:abstractNum w:abstractNumId="65" w15:restartNumberingAfterBreak="0">
     <w:nsid w:val="51D64FAE"/>
     <w:multiLevelType w:val="hybridMultilevel"/>
     <w:tmpl w:val="FABEEA0C"/>
@@ -17739,7 +17830,7 @@
       </w:rPr>
     </w:lvl>
   </w:abstractNum>
-  <w:abstractNum w:abstractNumId="66">
+  <w:abstractNum w:abstractNumId="66" w15:restartNumberingAfterBreak="0">
     <w:nsid w:val="52210533"/>
     <w:multiLevelType w:val="hybridMultilevel"/>
     <w:tmpl w:val="68588830"/>
@@ -17852,7 +17943,7 @@
       </w:rPr>
     </w:lvl>
   </w:abstractNum>
-  <w:abstractNum w:abstractNumId="67">
+  <w:abstractNum w:abstractNumId="67" w15:restartNumberingAfterBreak="0">
     <w:nsid w:val="52D460A6"/>
     <w:multiLevelType w:val="hybridMultilevel"/>
     <w:tmpl w:val="F3A0ECFA"/>
@@ -17965,7 +18056,7 @@
       </w:rPr>
     </w:lvl>
   </w:abstractNum>
-  <w:abstractNum w:abstractNumId="68">
+  <w:abstractNum w:abstractNumId="68" w15:restartNumberingAfterBreak="0">
     <w:nsid w:val="53913AA0"/>
     <w:multiLevelType w:val="hybridMultilevel"/>
     <w:tmpl w:val="93F4618C"/>
@@ -18078,7 +18169,7 @@
       </w:rPr>
     </w:lvl>
   </w:abstractNum>
-  <w:abstractNum w:abstractNumId="69">
+  <w:abstractNum w:abstractNumId="69" w15:restartNumberingAfterBreak="0">
     <w:nsid w:val="54AC0AE9"/>
     <w:multiLevelType w:val="hybridMultilevel"/>
     <w:tmpl w:val="9998D516"/>
@@ -18191,7 +18282,7 @@
       </w:rPr>
     </w:lvl>
   </w:abstractNum>
-  <w:abstractNum w:abstractNumId="70">
+  <w:abstractNum w:abstractNumId="70" w15:restartNumberingAfterBreak="0">
     <w:nsid w:val="54C24CCF"/>
     <w:multiLevelType w:val="hybridMultilevel"/>
     <w:tmpl w:val="C27C8FBA"/>
@@ -18305,7 +18396,7 @@
       </w:rPr>
     </w:lvl>
   </w:abstractNum>
-  <w:abstractNum w:abstractNumId="71">
+  <w:abstractNum w:abstractNumId="71" w15:restartNumberingAfterBreak="0">
     <w:nsid w:val="56D57AC3"/>
     <w:multiLevelType w:val="hybridMultilevel"/>
     <w:tmpl w:val="A99662FA"/>
@@ -18429,7 +18520,7 @@
       </w:rPr>
     </w:lvl>
   </w:abstractNum>
-  <w:abstractNum w:abstractNumId="72">
+  <w:abstractNum w:abstractNumId="72" w15:restartNumberingAfterBreak="0">
     <w:nsid w:val="57215B3A"/>
     <w:multiLevelType w:val="multilevel"/>
     <w:tmpl w:val="D0C84410"/>
@@ -18652,7 +18743,7 @@
       </w:rPr>
     </w:lvl>
   </w:abstractNum>
-  <w:abstractNum w:abstractNumId="73">
+  <w:abstractNum w:abstractNumId="73" w15:restartNumberingAfterBreak="0">
     <w:nsid w:val="5A245162"/>
     <w:multiLevelType w:val="hybridMultilevel"/>
     <w:tmpl w:val="D3588D7A"/>
@@ -18765,7 +18856,7 @@
       </w:rPr>
     </w:lvl>
   </w:abstractNum>
-  <w:abstractNum w:abstractNumId="74">
+  <w:abstractNum w:abstractNumId="74" w15:restartNumberingAfterBreak="0">
     <w:nsid w:val="5C712AB1"/>
     <w:multiLevelType w:val="hybridMultilevel"/>
     <w:tmpl w:val="C7D49046"/>
@@ -18878,7 +18969,7 @@
       </w:rPr>
     </w:lvl>
   </w:abstractNum>
-  <w:abstractNum w:abstractNumId="75">
+  <w:abstractNum w:abstractNumId="75" w15:restartNumberingAfterBreak="0">
     <w:nsid w:val="5D0731F8"/>
     <w:multiLevelType w:val="hybridMultilevel"/>
     <w:tmpl w:val="6262B60A"/>
@@ -18991,7 +19082,7 @@
       </w:rPr>
     </w:lvl>
   </w:abstractNum>
-  <w:abstractNum w:abstractNumId="76">
+  <w:abstractNum w:abstractNumId="76" w15:restartNumberingAfterBreak="0">
     <w:nsid w:val="610A1761"/>
     <w:multiLevelType w:val="hybridMultilevel"/>
     <w:tmpl w:val="3C6EA5B4"/>
@@ -19104,7 +19195,7 @@
       </w:rPr>
     </w:lvl>
   </w:abstractNum>
-  <w:abstractNum w:abstractNumId="77">
+  <w:abstractNum w:abstractNumId="77" w15:restartNumberingAfterBreak="0">
     <w:nsid w:val="61D153FD"/>
     <w:multiLevelType w:val="hybridMultilevel"/>
     <w:tmpl w:val="C4604738"/>
@@ -19217,7 +19308,7 @@
       </w:rPr>
     </w:lvl>
   </w:abstractNum>
-  <w:abstractNum w:abstractNumId="78">
+  <w:abstractNum w:abstractNumId="78" w15:restartNumberingAfterBreak="0">
     <w:nsid w:val="620A5B18"/>
     <w:multiLevelType w:val="hybridMultilevel"/>
     <w:tmpl w:val="FD36A6A0"/>
@@ -19330,7 +19421,7 @@
       </w:rPr>
     </w:lvl>
   </w:abstractNum>
-  <w:abstractNum w:abstractNumId="79">
+  <w:abstractNum w:abstractNumId="79" w15:restartNumberingAfterBreak="0">
     <w:nsid w:val="63F5052D"/>
     <w:multiLevelType w:val="hybridMultilevel"/>
     <w:tmpl w:val="5E264FC4"/>
@@ -19443,7 +19534,7 @@
       </w:rPr>
     </w:lvl>
   </w:abstractNum>
-  <w:abstractNum w:abstractNumId="80">
+  <w:abstractNum w:abstractNumId="80" w15:restartNumberingAfterBreak="0">
     <w:nsid w:val="64EC7C40"/>
     <w:multiLevelType w:val="hybridMultilevel"/>
     <w:tmpl w:val="ACBE8678"/>
@@ -19556,7 +19647,7 @@
       </w:rPr>
     </w:lvl>
   </w:abstractNum>
-  <w:abstractNum w:abstractNumId="81">
+  <w:abstractNum w:abstractNumId="81" w15:restartNumberingAfterBreak="0">
     <w:nsid w:val="65204C07"/>
     <w:multiLevelType w:val="hybridMultilevel"/>
     <w:tmpl w:val="F91EA77A"/>
@@ -19669,7 +19760,7 @@
       </w:rPr>
     </w:lvl>
   </w:abstractNum>
-  <w:abstractNum w:abstractNumId="82">
+  <w:abstractNum w:abstractNumId="82" w15:restartNumberingAfterBreak="0">
     <w:nsid w:val="656053F9"/>
     <w:multiLevelType w:val="multilevel"/>
     <w:tmpl w:val="581453B0"/>
@@ -19747,7 +19838,7 @@
       </w:rPr>
     </w:lvl>
   </w:abstractNum>
-  <w:abstractNum w:abstractNumId="83">
+  <w:abstractNum w:abstractNumId="83" w15:restartNumberingAfterBreak="0">
     <w:nsid w:val="6706127F"/>
     <w:multiLevelType w:val="hybridMultilevel"/>
     <w:tmpl w:val="96E8AA52"/>
@@ -19860,7 +19951,7 @@
       </w:rPr>
     </w:lvl>
   </w:abstractNum>
-  <w:abstractNum w:abstractNumId="84">
+  <w:abstractNum w:abstractNumId="84" w15:restartNumberingAfterBreak="0">
     <w:nsid w:val="67962142"/>
     <w:multiLevelType w:val="hybridMultilevel"/>
     <w:tmpl w:val="16343686"/>
@@ -19973,7 +20064,7 @@
       </w:rPr>
     </w:lvl>
   </w:abstractNum>
-  <w:abstractNum w:abstractNumId="85">
+  <w:abstractNum w:abstractNumId="85" w15:restartNumberingAfterBreak="0">
     <w:nsid w:val="68363C17"/>
     <w:multiLevelType w:val="hybridMultilevel"/>
     <w:tmpl w:val="5BE0358A"/>
@@ -20087,7 +20178,7 @@
       </w:rPr>
     </w:lvl>
   </w:abstractNum>
-  <w:abstractNum w:abstractNumId="86">
+  <w:abstractNum w:abstractNumId="86" w15:restartNumberingAfterBreak="0">
     <w:nsid w:val="68DF0247"/>
     <w:multiLevelType w:val="hybridMultilevel"/>
     <w:tmpl w:val="14044086"/>
@@ -20200,7 +20291,7 @@
       </w:rPr>
     </w:lvl>
   </w:abstractNum>
-  <w:abstractNum w:abstractNumId="87">
+  <w:abstractNum w:abstractNumId="87" w15:restartNumberingAfterBreak="0">
     <w:nsid w:val="69095D3D"/>
     <w:multiLevelType w:val="hybridMultilevel"/>
     <w:tmpl w:val="7E760B64"/>
@@ -20313,7 +20404,7 @@
       </w:rPr>
     </w:lvl>
   </w:abstractNum>
-  <w:abstractNum w:abstractNumId="88">
+  <w:abstractNum w:abstractNumId="88" w15:restartNumberingAfterBreak="0">
     <w:nsid w:val="69EA1001"/>
     <w:multiLevelType w:val="multilevel"/>
     <w:tmpl w:val="A8903EAA"/>
@@ -20428,7 +20519,7 @@
       </w:rPr>
     </w:lvl>
   </w:abstractNum>
-  <w:abstractNum w:abstractNumId="89">
+  <w:abstractNum w:abstractNumId="89" w15:restartNumberingAfterBreak="0">
     <w:nsid w:val="6A010356"/>
     <w:multiLevelType w:val="hybridMultilevel"/>
     <w:tmpl w:val="68BA4944"/>
@@ -20541,7 +20632,7 @@
       </w:rPr>
     </w:lvl>
   </w:abstractNum>
-  <w:abstractNum w:abstractNumId="90">
+  <w:abstractNum w:abstractNumId="90" w15:restartNumberingAfterBreak="0">
     <w:nsid w:val="6B4A4BA1"/>
     <w:multiLevelType w:val="hybridMultilevel"/>
     <w:tmpl w:val="6D5866CA"/>
@@ -20654,7 +20745,7 @@
       </w:rPr>
     </w:lvl>
   </w:abstractNum>
-  <w:abstractNum w:abstractNumId="91">
+  <w:abstractNum w:abstractNumId="91" w15:restartNumberingAfterBreak="0">
     <w:nsid w:val="6C1243D7"/>
     <w:multiLevelType w:val="hybridMultilevel"/>
     <w:tmpl w:val="98568470"/>
@@ -20767,7 +20858,7 @@
       </w:rPr>
     </w:lvl>
   </w:abstractNum>
-  <w:abstractNum w:abstractNumId="92">
+  <w:abstractNum w:abstractNumId="92" w15:restartNumberingAfterBreak="0">
     <w:nsid w:val="6C263FB5"/>
     <w:multiLevelType w:val="hybridMultilevel"/>
     <w:tmpl w:val="6D167716"/>
@@ -20880,7 +20971,7 @@
       </w:rPr>
     </w:lvl>
   </w:abstractNum>
-  <w:abstractNum w:abstractNumId="93">
+  <w:abstractNum w:abstractNumId="93" w15:restartNumberingAfterBreak="0">
     <w:nsid w:val="6D430578"/>
     <w:multiLevelType w:val="hybridMultilevel"/>
     <w:tmpl w:val="EBF84F9A"/>
@@ -20993,7 +21084,7 @@
       </w:rPr>
     </w:lvl>
   </w:abstractNum>
-  <w:abstractNum w:abstractNumId="94">
+  <w:abstractNum w:abstractNumId="94" w15:restartNumberingAfterBreak="0">
     <w:nsid w:val="6D76110E"/>
     <w:multiLevelType w:val="hybridMultilevel"/>
     <w:tmpl w:val="F27AD59C"/>
@@ -21106,7 +21197,7 @@
       </w:rPr>
     </w:lvl>
   </w:abstractNum>
-  <w:abstractNum w:abstractNumId="95">
+  <w:abstractNum w:abstractNumId="95" w15:restartNumberingAfterBreak="0">
     <w:nsid w:val="6DA521B2"/>
     <w:multiLevelType w:val="multilevel"/>
     <w:tmpl w:val="F482C6B6"/>
@@ -21220,7 +21311,7 @@
       </w:rPr>
     </w:lvl>
   </w:abstractNum>
-  <w:abstractNum w:abstractNumId="96">
+  <w:abstractNum w:abstractNumId="96" w15:restartNumberingAfterBreak="0">
     <w:nsid w:val="6DF0601E"/>
     <w:multiLevelType w:val="hybridMultilevel"/>
     <w:tmpl w:val="6E924148"/>
@@ -21333,7 +21424,7 @@
       </w:rPr>
     </w:lvl>
   </w:abstractNum>
-  <w:abstractNum w:abstractNumId="97">
+  <w:abstractNum w:abstractNumId="97" w15:restartNumberingAfterBreak="0">
     <w:nsid w:val="6EBC01EC"/>
     <w:multiLevelType w:val="hybridMultilevel"/>
     <w:tmpl w:val="CF543FBA"/>
@@ -21446,7 +21537,7 @@
       </w:rPr>
     </w:lvl>
   </w:abstractNum>
-  <w:abstractNum w:abstractNumId="98">
+  <w:abstractNum w:abstractNumId="98" w15:restartNumberingAfterBreak="0">
     <w:nsid w:val="6EFC7FAE"/>
     <w:multiLevelType w:val="hybridMultilevel"/>
     <w:tmpl w:val="7D102ACE"/>
@@ -21533,7 +21624,7 @@
       </w:pPr>
     </w:lvl>
   </w:abstractNum>
-  <w:abstractNum w:abstractNumId="99">
+  <w:abstractNum w:abstractNumId="99" w15:restartNumberingAfterBreak="0">
     <w:nsid w:val="70844938"/>
     <w:multiLevelType w:val="multilevel"/>
     <w:tmpl w:val="75F2655A"/>
@@ -21647,7 +21738,7 @@
       </w:rPr>
     </w:lvl>
   </w:abstractNum>
-  <w:abstractNum w:abstractNumId="100">
+  <w:abstractNum w:abstractNumId="100" w15:restartNumberingAfterBreak="0">
     <w:nsid w:val="70AF4A31"/>
     <w:multiLevelType w:val="hybridMultilevel"/>
     <w:tmpl w:val="1FCE67B8"/>
@@ -21760,7 +21851,7 @@
       </w:rPr>
     </w:lvl>
   </w:abstractNum>
-  <w:abstractNum w:abstractNumId="101">
+  <w:abstractNum w:abstractNumId="101" w15:restartNumberingAfterBreak="0">
     <w:nsid w:val="73711502"/>
     <w:multiLevelType w:val="hybridMultilevel"/>
     <w:tmpl w:val="C6B6E472"/>
@@ -21874,7 +21965,7 @@
       </w:rPr>
     </w:lvl>
   </w:abstractNum>
-  <w:abstractNum w:abstractNumId="102">
+  <w:abstractNum w:abstractNumId="102" w15:restartNumberingAfterBreak="0">
     <w:nsid w:val="73BA6C62"/>
     <w:multiLevelType w:val="hybridMultilevel"/>
     <w:tmpl w:val="51720DA2"/>
@@ -21987,7 +22078,7 @@
       </w:rPr>
     </w:lvl>
   </w:abstractNum>
-  <w:abstractNum w:abstractNumId="103">
+  <w:abstractNum w:abstractNumId="103" w15:restartNumberingAfterBreak="0">
     <w:nsid w:val="74F66444"/>
     <w:multiLevelType w:val="multilevel"/>
     <w:tmpl w:val="AB542B54"/>
@@ -22065,7 +22156,7 @@
       </w:rPr>
     </w:lvl>
   </w:abstractNum>
-  <w:abstractNum w:abstractNumId="104">
+  <w:abstractNum w:abstractNumId="104" w15:restartNumberingAfterBreak="0">
     <w:nsid w:val="75AE730E"/>
     <w:multiLevelType w:val="hybridMultilevel"/>
     <w:tmpl w:val="5C768D98"/>
@@ -22178,7 +22269,7 @@
       </w:rPr>
     </w:lvl>
   </w:abstractNum>
-  <w:abstractNum w:abstractNumId="105">
+  <w:abstractNum w:abstractNumId="105" w15:restartNumberingAfterBreak="0">
     <w:nsid w:val="75E3569B"/>
     <w:multiLevelType w:val="hybridMultilevel"/>
     <w:tmpl w:val="1D94FEC2"/>
@@ -22291,7 +22382,7 @@
       </w:rPr>
     </w:lvl>
   </w:abstractNum>
-  <w:abstractNum w:abstractNumId="106">
+  <w:abstractNum w:abstractNumId="106" w15:restartNumberingAfterBreak="0">
     <w:nsid w:val="75FA4697"/>
     <w:multiLevelType w:val="hybridMultilevel"/>
     <w:tmpl w:val="3D149C3C"/>
@@ -22404,7 +22495,7 @@
       </w:rPr>
     </w:lvl>
   </w:abstractNum>
-  <w:abstractNum w:abstractNumId="107">
+  <w:abstractNum w:abstractNumId="107" w15:restartNumberingAfterBreak="0">
     <w:nsid w:val="7928368C"/>
     <w:multiLevelType w:val="hybridMultilevel"/>
     <w:tmpl w:val="D4C8A620"/>
@@ -22517,7 +22608,7 @@
       </w:rPr>
     </w:lvl>
   </w:abstractNum>
-  <w:abstractNum w:abstractNumId="108">
+  <w:abstractNum w:abstractNumId="108" w15:restartNumberingAfterBreak="0">
     <w:nsid w:val="79894EEE"/>
     <w:multiLevelType w:val="hybridMultilevel"/>
     <w:tmpl w:val="94DC5E36"/>
@@ -22630,7 +22721,7 @@
       </w:rPr>
     </w:lvl>
   </w:abstractNum>
-  <w:abstractNum w:abstractNumId="109">
+  <w:abstractNum w:abstractNumId="109" w15:restartNumberingAfterBreak="0">
     <w:nsid w:val="7B52594C"/>
     <w:multiLevelType w:val="hybridMultilevel"/>
     <w:tmpl w:val="A6C452B4"/>
@@ -22743,7 +22834,7 @@
       </w:rPr>
     </w:lvl>
   </w:abstractNum>
-  <w:abstractNum w:abstractNumId="110">
+  <w:abstractNum w:abstractNumId="110" w15:restartNumberingAfterBreak="0">
     <w:nsid w:val="7C3302D5"/>
     <w:multiLevelType w:val="hybridMultilevel"/>
     <w:tmpl w:val="BD2A84BC"/>
@@ -22856,7 +22947,7 @@
       </w:rPr>
     </w:lvl>
   </w:abstractNum>
-  <w:abstractNum w:abstractNumId="111">
+  <w:abstractNum w:abstractNumId="111" w15:restartNumberingAfterBreak="0">
     <w:nsid w:val="7C494CB3"/>
     <w:multiLevelType w:val="hybridMultilevel"/>
     <w:tmpl w:val="54FEFBA4"/>
@@ -22969,7 +23060,7 @@
       </w:rPr>
     </w:lvl>
   </w:abstractNum>
-  <w:abstractNum w:abstractNumId="112">
+  <w:abstractNum w:abstractNumId="112" w15:restartNumberingAfterBreak="0">
     <w:nsid w:val="7D352D06"/>
     <w:multiLevelType w:val="hybridMultilevel"/>
     <w:tmpl w:val="0C2EAA0C"/>
@@ -23082,7 +23173,7 @@
       </w:rPr>
     </w:lvl>
   </w:abstractNum>
-  <w:abstractNum w:abstractNumId="113">
+  <w:abstractNum w:abstractNumId="113" w15:restartNumberingAfterBreak="0">
     <w:nsid w:val="7D3B0C9A"/>
     <w:multiLevelType w:val="hybridMultilevel"/>
     <w:tmpl w:val="BD96952E"/>
@@ -27978,26 +28069,6 @@
 </file>
 
 <file path=customXml/item1.xml><?xml version="1.0" encoding="utf-8"?>
-<p:properties xmlns:p="http://schemas.microsoft.com/office/2006/metadata/properties" xmlns:xsi="http://www.w3.org/2001/XMLSchema-instance" xmlns:pc="http://schemas.microsoft.com/office/infopath/2007/PartnerControls">
-  <documentManagement>
-    <TaxCatchAll xmlns="194ccb06-a9bd-44be-8233-5ea8b0721088"/>
-    <TaxKeywordTaxHTField xmlns="194ccb06-a9bd-44be-8233-5ea8b0721088">
-      <Terms xmlns="http://schemas.microsoft.com/office/infopath/2007/PartnerControls"/>
-    </TaxKeywordTaxHTField>
-  </documentManagement>
-</p:properties>
-</file>
-
-<file path=customXml/item2.xml><?xml version="1.0" encoding="utf-8"?>
-<?mso-contentType ?>
-<FormTemplates xmlns="http://schemas.microsoft.com/sharepoint/v3/contenttype/forms">
-  <Display>DocumentLibraryForm</Display>
-  <Edit>DocumentLibraryForm</Edit>
-  <New>DocumentLibraryForm</New>
-</FormTemplates>
-</file>
-
-<file path=customXml/item3.xml><?xml version="1.0" encoding="utf-8"?>
 <ct:contentTypeSchema xmlns:ct="http://schemas.microsoft.com/office/2006/metadata/contentType" xmlns:ma="http://schemas.microsoft.com/office/2006/metadata/properties/metaAttributes" ct:_="" ma:_="" ma:contentTypeName="Document" ma:contentTypeID="0x0101005BFB70258BA69E4DAF3FE5F4C0DA7431" ma:contentTypeVersion="3" ma:contentTypeDescription="Create a new document." ma:contentTypeScope="" ma:versionID="73b0da4689f410ccc075ca2e5729e523">
   <xsd:schema xmlns:xsd="http://www.w3.org/2001/XMLSchema" xmlns:xs="http://www.w3.org/2001/XMLSchema" xmlns:p="http://schemas.microsoft.com/office/2006/metadata/properties" xmlns:ns2="194ccb06-a9bd-44be-8233-5ea8b0721088" targetNamespace="http://schemas.microsoft.com/office/2006/metadata/properties" ma:root="true" ma:fieldsID="e94a1f9785d1c13fc1ca94d7aa1cdcfb" ns2:_="">
     <xsd:import namespace="194ccb06-a9bd-44be-8233-5ea8b0721088"/>
@@ -28137,29 +28208,20 @@
 </ct:contentTypeSchema>
 </file>
 
-<file path=customXml/item4.xml><?xml version="1.0" encoding="utf-8"?>
+<file path=customXml/item2.xml><?xml version="1.0" encoding="utf-8"?>
+<?mso-contentType ?>
+<FormTemplates xmlns="http://schemas.microsoft.com/sharepoint/v3/contenttype/forms">
+  <Display>DocumentLibraryForm</Display>
+  <Edit>DocumentLibraryForm</Edit>
+  <New>DocumentLibraryForm</New>
+</FormTemplates>
+</file>
+
+<file path=customXml/item3.xml><?xml version="1.0" encoding="utf-8"?>
 <b:Sources xmlns:b="http://schemas.openxmlformats.org/officeDocument/2006/bibliography" xmlns="http://schemas.openxmlformats.org/officeDocument/2006/bibliography" SelectedStyle="\APA.XSL" StyleName="APA Fifth Edition"/>
 </file>
 
 <file path=customXml/itemProps1.xml><?xml version="1.0" encoding="utf-8"?>
-<ds:datastoreItem xmlns:ds="http://schemas.openxmlformats.org/officeDocument/2006/customXml" ds:itemID="{DFFBFD16-ACF5-4461-95B8-9F684056E623}">
-  <ds:schemaRefs>
-    <ds:schemaRef ds:uri="http://schemas.microsoft.com/office/2006/metadata/properties"/>
-    <ds:schemaRef ds:uri="http://schemas.microsoft.com/office/infopath/2007/PartnerControls"/>
-    <ds:schemaRef ds:uri="194ccb06-a9bd-44be-8233-5ea8b0721088"/>
-  </ds:schemaRefs>
-</ds:datastoreItem>
-</file>
-
-<file path=customXml/itemProps2.xml><?xml version="1.0" encoding="utf-8"?>
-<ds:datastoreItem xmlns:ds="http://schemas.openxmlformats.org/officeDocument/2006/customXml" ds:itemID="{1D7ACB1F-E46F-44D4-BC20-DD633AB4993C}">
-  <ds:schemaRefs>
-    <ds:schemaRef ds:uri="http://schemas.microsoft.com/sharepoint/v3/contenttype/forms"/>
-  </ds:schemaRefs>
-</ds:datastoreItem>
-</file>
-
-<file path=customXml/itemProps3.xml><?xml version="1.0" encoding="utf-8"?>
 <ds:datastoreItem xmlns:ds="http://schemas.openxmlformats.org/officeDocument/2006/customXml" ds:itemID="{2B28CEEB-9257-4774-AB39-CF21349B8800}">
   <ds:schemaRefs>
     <ds:schemaRef ds:uri="http://schemas.microsoft.com/office/2006/metadata/contentType"/>
@@ -28177,8 +28239,16 @@
 </ds:datastoreItem>
 </file>
 
-<file path=customXml/itemProps4.xml><?xml version="1.0" encoding="utf-8"?>
-<ds:datastoreItem xmlns:ds="http://schemas.openxmlformats.org/officeDocument/2006/customXml" ds:itemID="{785E5459-D1B2-4DD6-B0C0-0EB27AA023CF}">
+<file path=customXml/itemProps2.xml><?xml version="1.0" encoding="utf-8"?>
+<ds:datastoreItem xmlns:ds="http://schemas.openxmlformats.org/officeDocument/2006/customXml" ds:itemID="{1D7ACB1F-E46F-44D4-BC20-DD633AB4993C}">
+  <ds:schemaRefs>
+    <ds:schemaRef ds:uri="http://schemas.microsoft.com/sharepoint/v3/contenttype/forms"/>
+  </ds:schemaRefs>
+</ds:datastoreItem>
+</file>
+
+<file path=customXml/itemProps3.xml><?xml version="1.0" encoding="utf-8"?>
+<ds:datastoreItem xmlns:ds="http://schemas.openxmlformats.org/officeDocument/2006/customXml" ds:itemID="{6A142588-4988-4A30-A3FC-4639FB9CAB94}">
   <ds:schemaRefs>
     <ds:schemaRef ds:uri="http://schemas.openxmlformats.org/officeDocument/2006/bibliography"/>
   </ds:schemaRefs>

</xml_diff>

<commit_message>
new templates have been added.
</commit_message>
<xml_diff>
--- a/Source/eu.modelwriter.projectmanagement/docs/D1.5.1 Minutes of the User Requirements Review meeting.docx
+++ b/Source/eu.modelwriter.projectmanagement/docs/D1.5.1 Minutes of the User Requirements Review meeting.docx
@@ -231,27 +231,124 @@
         <w:pStyle w:val="BodyText"/>
         <w:ind w:left="709"/>
       </w:pPr>
-      <w:proofErr w:type="spellStart"/>
       <w:r>
-        <w:t>Ferhat</w:t>
-      </w:r>
-      <w:proofErr w:type="spellEnd"/>
-      <w:r>
-        <w:t xml:space="preserve"> </w:t>
-      </w:r>
-      <w:proofErr w:type="spellStart"/>
-      <w:r>
-        <w:t>Erata</w:t>
-      </w:r>
-      <w:proofErr w:type="spellEnd"/>
-      <w:r>
-        <w:t xml:space="preserve"> &lt;ferhat.erata@unitbilisim.com&gt; (UNIT)</w:t>
+        <w:t>Ferhat Erata &lt;ferhat.erata@unitbilisim.com&gt; (UNIT)</w:t>
       </w:r>
     </w:p>
     <w:p>
       <w:pPr>
+        <w:pStyle w:val="NormalWeb"/>
+        <w:spacing w:before="0" w:beforeAutospacing="0" w:after="0"/>
+        <w:ind w:right="3" w:firstLine="709"/>
+        <w:rPr>
+          <w:lang w:val="en-US" w:eastAsia="en-US"/>
+        </w:rPr>
+      </w:pPr>
+      <w:r>
+        <w:rPr>
+          <w:rFonts w:ascii="Arial" w:hAnsi="Arial" w:cs="Arial"/>
+          <w:color w:val="222222"/>
+          <w:sz w:val="20"/>
+          <w:szCs w:val="20"/>
+          <w:shd w:val="clear" w:color="auto" w:fill="FFFFFF"/>
+        </w:rPr>
+        <w:t>Serhat Çelik &lt;</w:t>
+      </w:r>
+      <w:r>
+        <w:rPr>
+          <w:rFonts w:ascii="Arial" w:hAnsi="Arial" w:cs="Arial"/>
+          <w:sz w:val="20"/>
+          <w:szCs w:val="20"/>
+          <w:shd w:val="clear" w:color="auto" w:fill="FFFFFF"/>
+        </w:rPr>
+        <w:t>serhat.celik@unitbilisim.com</w:t>
+      </w:r>
+      <w:r>
+        <w:rPr>
+          <w:rFonts w:ascii="Arial" w:hAnsi="Arial" w:cs="Arial"/>
+          <w:color w:val="222222"/>
+          <w:sz w:val="20"/>
+          <w:szCs w:val="20"/>
+          <w:shd w:val="clear" w:color="auto" w:fill="FFFFFF"/>
+        </w:rPr>
+        <w:t>&gt; (UNIT)</w:t>
+      </w:r>
+    </w:p>
+    <w:p>
+      <w:pPr>
+        <w:pStyle w:val="NormalWeb"/>
+        <w:spacing w:before="0" w:beforeAutospacing="0" w:after="0"/>
+        <w:ind w:right="3" w:firstLine="709"/>
+      </w:pPr>
+      <w:r>
+        <w:rPr>
+          <w:rFonts w:ascii="Arial" w:hAnsi="Arial" w:cs="Arial"/>
+          <w:color w:val="222222"/>
+          <w:sz w:val="20"/>
+          <w:szCs w:val="20"/>
+          <w:shd w:val="clear" w:color="auto" w:fill="FFFFFF"/>
+        </w:rPr>
+        <w:t>Hasan Emre Kırmızı &lt;</w:t>
+      </w:r>
+      <w:r>
+        <w:rPr>
+          <w:rFonts w:ascii="Arial" w:hAnsi="Arial" w:cs="Arial"/>
+          <w:sz w:val="20"/>
+          <w:szCs w:val="20"/>
+          <w:shd w:val="clear" w:color="auto" w:fill="FFFFFF"/>
+        </w:rPr>
+        <w:t>emre.kirmizi@unitbilisim.com</w:t>
+      </w:r>
+      <w:r>
+        <w:rPr>
+          <w:rFonts w:ascii="Arial" w:hAnsi="Arial" w:cs="Arial"/>
+          <w:color w:val="222222"/>
+          <w:sz w:val="20"/>
+          <w:szCs w:val="20"/>
+          <w:shd w:val="clear" w:color="auto" w:fill="FFFFFF"/>
+        </w:rPr>
+        <w:t>&gt; (UNIT)</w:t>
+      </w:r>
+    </w:p>
+    <w:p>
+      <w:pPr>
+        <w:pStyle w:val="NormalWeb"/>
+        <w:spacing w:before="0" w:beforeAutospacing="0" w:after="0"/>
+        <w:ind w:right="3" w:firstLine="709"/>
+      </w:pPr>
+      <w:r>
+        <w:rPr>
+          <w:rFonts w:ascii="Arial" w:hAnsi="Arial" w:cs="Arial"/>
+          <w:color w:val="222222"/>
+          <w:sz w:val="20"/>
+          <w:szCs w:val="20"/>
+          <w:shd w:val="clear" w:color="auto" w:fill="FFFFFF"/>
+        </w:rPr>
+        <w:t>Ümit Anıl Öztürk &lt;</w:t>
+      </w:r>
+      <w:r>
+        <w:rPr>
+          <w:rFonts w:ascii="Arial" w:hAnsi="Arial" w:cs="Arial"/>
+          <w:sz w:val="20"/>
+          <w:szCs w:val="20"/>
+          <w:shd w:val="clear" w:color="auto" w:fill="FFFFFF"/>
+        </w:rPr>
+        <w:t>anil.ozturk@unitbilisim.com</w:t>
+      </w:r>
+      <w:r>
+        <w:rPr>
+          <w:rFonts w:ascii="Arial" w:hAnsi="Arial" w:cs="Arial"/>
+          <w:color w:val="222222"/>
+          <w:sz w:val="20"/>
+          <w:szCs w:val="20"/>
+          <w:shd w:val="clear" w:color="auto" w:fill="FFFFFF"/>
+        </w:rPr>
+        <w:t>&gt; (UNIT)</w:t>
+      </w:r>
+    </w:p>
+    <w:p>
+      <w:pPr>
         <w:pStyle w:val="BodyText"/>
-        <w:ind w:left="709"/>
       </w:pPr>
     </w:p>
     <w:p>
@@ -385,11 +482,12 @@
       <w:bookmarkStart w:id="3" w:name="_Toc397004129"/>
       <w:bookmarkStart w:id="4" w:name="_Toc397005047"/>
       <w:bookmarkStart w:id="5" w:name="_Toc417308507"/>
-      <w:bookmarkStart w:id="6" w:name="_Toc428265422"/>
+      <w:bookmarkStart w:id="6" w:name="_Toc430179327"/>
       <w:r>
         <w:rPr>
           <w:lang w:val="en-GB"/>
         </w:rPr>
+        <w:lastRenderedPageBreak/>
         <w:t>D</w:t>
       </w:r>
       <w:r>
@@ -559,42 +657,18 @@
                 <w:lang w:eastAsia="en-US"/>
               </w:rPr>
             </w:pPr>
-            <w:proofErr w:type="spellStart"/>
             <w:r>
               <w:rPr>
                 <w:lang w:eastAsia="en-US"/>
               </w:rPr>
-              <w:t>Moharram</w:t>
-            </w:r>
-            <w:proofErr w:type="spellEnd"/>
+              <w:t xml:space="preserve">Moharram Challenger </w:t>
+            </w:r>
             <w:r>
               <w:rPr>
                 <w:lang w:eastAsia="en-US"/>
               </w:rPr>
-              <w:t xml:space="preserve"> Challenger </w:t>
-            </w:r>
-            <w:proofErr w:type="spellStart"/>
-            <w:r>
-              <w:rPr>
-                <w:lang w:eastAsia="en-US"/>
-              </w:rPr>
-              <w:t>Ferhat</w:t>
-            </w:r>
-            <w:proofErr w:type="spellEnd"/>
-            <w:r>
-              <w:rPr>
-                <w:lang w:eastAsia="en-US"/>
-              </w:rPr>
-              <w:t xml:space="preserve"> </w:t>
-            </w:r>
-            <w:proofErr w:type="spellStart"/>
-            <w:r>
-              <w:rPr>
-                <w:lang w:eastAsia="en-US"/>
-              </w:rPr>
-              <w:t>Erata</w:t>
-            </w:r>
-            <w:proofErr w:type="spellEnd"/>
+              <w:t>Ferhat Erata</w:t>
+            </w:r>
           </w:p>
         </w:tc>
         <w:tc>
@@ -610,7 +684,7 @@
               </w:rPr>
             </w:pPr>
             <w:r>
-              <w:t>24</w:t>
+              <w:t>23</w:t>
             </w:r>
             <w:r>
               <w:t>-</w:t>
@@ -670,7 +744,13 @@
               <w:rPr>
                 <w:lang w:eastAsia="en-US"/>
               </w:rPr>
-              <w:t>1.0.0</w:t>
+              <w:t>0.5</w:t>
+            </w:r>
+            <w:r>
+              <w:rPr>
+                <w:lang w:eastAsia="en-US"/>
+              </w:rPr>
+              <w:t>.0</w:t>
             </w:r>
           </w:p>
         </w:tc>
@@ -688,9 +768,51 @@
             </w:pPr>
             <w:r>
               <w:rPr>
+                <w:rFonts w:cs="Arial"/>
+                <w:color w:val="222222"/>
+                <w:szCs w:val="20"/>
+                <w:shd w:val="clear" w:color="auto" w:fill="FFFFFF"/>
+              </w:rPr>
+              <w:t>Serhat Çelik</w:t>
+            </w:r>
+          </w:p>
+          <w:p>
+            <w:pPr>
+              <w:pStyle w:val="ITEABodyText"/>
+              <w:cnfStyle w:val="000000010000" w:firstRow="0" w:lastRow="0" w:firstColumn="0" w:lastColumn="0" w:oddVBand="0" w:evenVBand="0" w:oddHBand="0" w:evenHBand="1" w:firstRowFirstColumn="0" w:firstRowLastColumn="0" w:lastRowFirstColumn="0" w:lastRowLastColumn="0"/>
+              <w:rPr>
+                <w:rFonts w:cs="Arial"/>
+                <w:color w:val="222222"/>
+                <w:szCs w:val="20"/>
+                <w:shd w:val="clear" w:color="auto" w:fill="FFFFFF"/>
+              </w:rPr>
+            </w:pPr>
+            <w:r>
+              <w:rPr>
+                <w:rFonts w:cs="Arial"/>
+                <w:color w:val="222222"/>
+                <w:szCs w:val="20"/>
+                <w:shd w:val="clear" w:color="auto" w:fill="FFFFFF"/>
+              </w:rPr>
+              <w:t>Hasan Emre Kırmızı</w:t>
+            </w:r>
+          </w:p>
+          <w:p>
+            <w:pPr>
+              <w:pStyle w:val="ITEABodyText"/>
+              <w:cnfStyle w:val="000000010000" w:firstRow="0" w:lastRow="0" w:firstColumn="0" w:lastColumn="0" w:oddVBand="0" w:evenVBand="0" w:oddHBand="0" w:evenHBand="1" w:firstRowFirstColumn="0" w:firstRowLastColumn="0" w:lastRowFirstColumn="0" w:lastRowLastColumn="0"/>
+              <w:rPr>
                 <w:lang w:eastAsia="en-US"/>
               </w:rPr>
-              <w:t>&lt;name&gt;</w:t>
+            </w:pPr>
+            <w:r>
+              <w:rPr>
+                <w:rFonts w:cs="Arial"/>
+                <w:color w:val="222222"/>
+                <w:szCs w:val="20"/>
+                <w:shd w:val="clear" w:color="auto" w:fill="FFFFFF"/>
+              </w:rPr>
+              <w:t>Ümit Anıl Öztürk</w:t>
             </w:r>
           </w:p>
         </w:tc>
@@ -710,7 +832,7 @@
               <w:rPr>
                 <w:lang w:eastAsia="en-US"/>
               </w:rPr>
-              <w:t>&lt;date&gt;</w:t>
+              <w:t>24-Aug-2015</w:t>
             </w:r>
           </w:p>
         </w:tc>
@@ -730,7 +852,7 @@
               <w:rPr>
                 <w:lang w:eastAsia="en-US"/>
               </w:rPr>
-              <w:t>Initial Release</w:t>
+              <w:t>Completing the list of deliverables from GitHub</w:t>
             </w:r>
           </w:p>
         </w:tc>
@@ -757,6 +879,12 @@
                 <w:lang w:eastAsia="en-US"/>
               </w:rPr>
             </w:pPr>
+            <w:r>
+              <w:rPr>
+                <w:lang w:eastAsia="en-US"/>
+              </w:rPr>
+              <w:t>1.0.0</w:t>
+            </w:r>
           </w:p>
         </w:tc>
         <w:tc>
@@ -771,6 +899,12 @@
                 <w:lang w:eastAsia="en-US"/>
               </w:rPr>
             </w:pPr>
+            <w:r>
+              <w:rPr>
+                <w:lang w:eastAsia="en-US"/>
+              </w:rPr>
+              <w:t>Moharram Challenger</w:t>
+            </w:r>
           </w:p>
         </w:tc>
         <w:tc>
@@ -785,6 +919,12 @@
                 <w:lang w:eastAsia="en-US"/>
               </w:rPr>
             </w:pPr>
+            <w:r>
+              <w:rPr>
+                <w:lang w:eastAsia="en-US"/>
+              </w:rPr>
+              <w:t>24-Aug-2015</w:t>
+            </w:r>
           </w:p>
         </w:tc>
         <w:tc>
@@ -799,6 +939,12 @@
                 <w:lang w:eastAsia="en-US"/>
               </w:rPr>
             </w:pPr>
+            <w:r>
+              <w:rPr>
+                <w:lang w:eastAsia="en-US"/>
+              </w:rPr>
+              <w:t>Release</w:t>
+            </w:r>
           </w:p>
         </w:tc>
       </w:tr>
@@ -849,6 +995,7 @@
         <w:rPr>
           <w:lang w:val="en-GB"/>
         </w:rPr>
+        <w:lastRenderedPageBreak/>
         <w:t>Table of Contents</w:t>
       </w:r>
       <w:bookmarkEnd w:id="7"/>
@@ -905,7 +1052,7 @@
           <w:r>
             <w:fldChar w:fldCharType="separate"/>
           </w:r>
-          <w:hyperlink w:anchor="_Toc428265422" w:history="1">
+          <w:hyperlink w:anchor="_Toc430179327" w:history="1">
             <w:r>
               <w:rPr>
                 <w:rStyle w:val="Hyperlink"/>
@@ -928,7 +1075,7 @@
               <w:rPr>
                 <w:webHidden/>
               </w:rPr>
-              <w:instrText xml:space="preserve"> PAGEREF _Toc428265422 \h </w:instrText>
+              <w:instrText xml:space="preserve"> PAGEREF _Toc430179327 \h </w:instrText>
             </w:r>
             <w:r>
               <w:rPr>
@@ -945,7 +1092,7 @@
               <w:rPr>
                 <w:webHidden/>
               </w:rPr>
-              <w:t>1</w:t>
+              <w:t>2</w:t>
             </w:r>
             <w:r>
               <w:rPr>
@@ -968,7 +1115,7 @@
               <w:lang w:val="en-US" w:eastAsia="en-US"/>
             </w:rPr>
           </w:pPr>
-          <w:hyperlink w:anchor="_Toc428265423" w:history="1">
+          <w:hyperlink w:anchor="_Toc430179328" w:history="1">
             <w:r>
               <w:rPr>
                 <w:rStyle w:val="Hyperlink"/>
@@ -998,7 +1145,7 @@
               <w:rPr>
                 <w:webHidden/>
               </w:rPr>
-              <w:instrText xml:space="preserve"> PAGEREF _Toc428265423 \h </w:instrText>
+              <w:instrText xml:space="preserve"> PAGEREF _Toc430179328 \h </w:instrText>
             </w:r>
             <w:r>
               <w:rPr>
@@ -1015,7 +1162,7 @@
               <w:rPr>
                 <w:webHidden/>
               </w:rPr>
-              <w:t>1</w:t>
+              <w:t>4</w:t>
             </w:r>
             <w:r>
               <w:rPr>
@@ -1039,31 +1186,12 @@
               <w:lang w:val="en-US" w:eastAsia="en-US"/>
             </w:rPr>
           </w:pPr>
-          <w:hyperlink w:anchor="_Toc428265424" w:history="1">
+          <w:hyperlink w:anchor="_Toc430179329" w:history="1">
             <w:r>
               <w:rPr>
                 <w:rStyle w:val="Hyperlink"/>
-                <w:rFonts w:ascii="Times New Roman" w:hAnsi="Times New Roman"/>
-                <w:snapToGrid w:val="0"/>
-                <w:w w:val="0"/>
-                <w:u w:color="000000"/>
-                <w:bdr w:val="none" w:sz="0" w:space="0" w:color="000000"/>
-                <w:shd w:val="clear" w:color="000000" w:fill="000000"/>
-                <w:lang w:val="x-none" w:eastAsia="x-none" w:bidi="x-none"/>
-                <w14:scene3d>
-                  <w14:camera w14:prst="orthographicFront"/>
-                  <w14:lightRig w14:rig="threePt" w14:dir="t">
-                    <w14:rot w14:lat="0" w14:lon="0" w14:rev="0"/>
-                  </w14:lightRig>
-                </w14:scene3d>
-              </w:rPr>
-              <w:t>1.1.</w:t>
-            </w:r>
-            <w:r>
-              <w:rPr>
-                <w:rStyle w:val="Hyperlink"/>
-              </w:rPr>
-              <w:t xml:space="preserve"> Role of the deliverable</w:t>
+              </w:rPr>
+              <w:t>Role of the deliverable</w:t>
             </w:r>
             <w:r>
               <w:rPr>
@@ -1081,7 +1209,7 @@
               <w:rPr>
                 <w:webHidden/>
               </w:rPr>
-              <w:instrText xml:space="preserve"> PAGEREF _Toc428265424 \h </w:instrText>
+              <w:instrText xml:space="preserve"> PAGEREF _Toc430179329 \h </w:instrText>
             </w:r>
             <w:r>
               <w:rPr>
@@ -1098,7 +1226,7 @@
               <w:rPr>
                 <w:webHidden/>
               </w:rPr>
-              <w:t>1</w:t>
+              <w:t>4</w:t>
             </w:r>
             <w:r>
               <w:rPr>
@@ -1122,31 +1250,12 @@
               <w:lang w:val="en-US" w:eastAsia="en-US"/>
             </w:rPr>
           </w:pPr>
-          <w:hyperlink w:anchor="_Toc428265425" w:history="1">
+          <w:hyperlink w:anchor="_Toc430179330" w:history="1">
             <w:r>
               <w:rPr>
                 <w:rStyle w:val="Hyperlink"/>
-                <w:rFonts w:ascii="Times New Roman" w:hAnsi="Times New Roman"/>
-                <w:snapToGrid w:val="0"/>
-                <w:w w:val="0"/>
-                <w:u w:color="000000"/>
-                <w:bdr w:val="none" w:sz="0" w:space="0" w:color="000000"/>
-                <w:shd w:val="clear" w:color="000000" w:fill="000000"/>
-                <w:lang w:val="x-none" w:eastAsia="x-none" w:bidi="x-none"/>
-                <w14:scene3d>
-                  <w14:camera w14:prst="orthographicFront"/>
-                  <w14:lightRig w14:rig="threePt" w14:dir="t">
-                    <w14:rot w14:lat="0" w14:lon="0" w14:rev="0"/>
-                  </w14:lightRig>
-                </w14:scene3d>
-              </w:rPr>
-              <w:t>1.2.</w:t>
-            </w:r>
-            <w:r>
-              <w:rPr>
-                <w:rStyle w:val="Hyperlink"/>
-              </w:rPr>
-              <w:t xml:space="preserve"> The List of Technical Work Packages</w:t>
+              </w:rPr>
+              <w:t>The List of Technical Work Packages</w:t>
             </w:r>
             <w:r>
               <w:rPr>
@@ -1164,7 +1273,7 @@
               <w:rPr>
                 <w:webHidden/>
               </w:rPr>
-              <w:instrText xml:space="preserve"> PAGEREF _Toc428265425 \h </w:instrText>
+              <w:instrText xml:space="preserve"> PAGEREF _Toc430179330 \h </w:instrText>
             </w:r>
             <w:r>
               <w:rPr>
@@ -1181,7 +1290,7 @@
               <w:rPr>
                 <w:webHidden/>
               </w:rPr>
-              <w:t>1</w:t>
+              <w:t>4</w:t>
             </w:r>
             <w:r>
               <w:rPr>
@@ -1205,31 +1314,12 @@
               <w:lang w:val="en-US" w:eastAsia="en-US"/>
             </w:rPr>
           </w:pPr>
-          <w:hyperlink w:anchor="_Toc428265426" w:history="1">
+          <w:hyperlink w:anchor="_Toc430179331" w:history="1">
             <w:r>
               <w:rPr>
                 <w:rStyle w:val="Hyperlink"/>
-                <w:rFonts w:ascii="Times New Roman" w:hAnsi="Times New Roman"/>
-                <w:snapToGrid w:val="0"/>
-                <w:w w:val="0"/>
-                <w:u w:color="000000"/>
-                <w:bdr w:val="none" w:sz="0" w:space="0" w:color="000000"/>
-                <w:shd w:val="clear" w:color="000000" w:fill="000000"/>
-                <w:lang w:val="x-none" w:eastAsia="x-none" w:bidi="x-none"/>
-                <w14:scene3d>
-                  <w14:camera w14:prst="orthographicFront"/>
-                  <w14:lightRig w14:rig="threePt" w14:dir="t">
-                    <w14:rot w14:lat="0" w14:lon="0" w14:rev="0"/>
-                  </w14:lightRig>
-                </w14:scene3d>
-              </w:rPr>
-              <w:t>1.3.</w:t>
-            </w:r>
-            <w:r>
-              <w:rPr>
-                <w:rStyle w:val="Hyperlink"/>
-              </w:rPr>
-              <w:t xml:space="preserve"> Conventions</w:t>
+              </w:rPr>
+              <w:t>Conventions</w:t>
             </w:r>
             <w:r>
               <w:rPr>
@@ -1247,7 +1337,7 @@
               <w:rPr>
                 <w:webHidden/>
               </w:rPr>
-              <w:instrText xml:space="preserve"> PAGEREF _Toc428265426 \h </w:instrText>
+              <w:instrText xml:space="preserve"> PAGEREF _Toc430179331 \h </w:instrText>
             </w:r>
             <w:r>
               <w:rPr>
@@ -1264,7 +1354,7 @@
               <w:rPr>
                 <w:webHidden/>
               </w:rPr>
-              <w:t>1</w:t>
+              <w:t>4</w:t>
             </w:r>
             <w:r>
               <w:rPr>
@@ -1288,31 +1378,12 @@
               <w:lang w:val="en-US" w:eastAsia="en-US"/>
             </w:rPr>
           </w:pPr>
-          <w:hyperlink w:anchor="_Toc428265427" w:history="1">
+          <w:hyperlink w:anchor="_Toc430179332" w:history="1">
             <w:r>
               <w:rPr>
                 <w:rStyle w:val="Hyperlink"/>
-                <w:rFonts w:ascii="Times New Roman" w:hAnsi="Times New Roman"/>
-                <w:snapToGrid w:val="0"/>
-                <w:w w:val="0"/>
-                <w:u w:color="000000"/>
-                <w:bdr w:val="none" w:sz="0" w:space="0" w:color="000000"/>
-                <w:shd w:val="clear" w:color="000000" w:fill="000000"/>
-                <w:lang w:val="x-none" w:eastAsia="x-none" w:bidi="x-none"/>
-                <w14:scene3d>
-                  <w14:camera w14:prst="orthographicFront"/>
-                  <w14:lightRig w14:rig="threePt" w14:dir="t">
-                    <w14:rot w14:lat="0" w14:lon="0" w14:rev="0"/>
-                  </w14:lightRig>
-                </w14:scene3d>
-              </w:rPr>
-              <w:t>1.4.</w:t>
-            </w:r>
-            <w:r>
-              <w:rPr>
-                <w:rStyle w:val="Hyperlink"/>
-              </w:rPr>
-              <w:t xml:space="preserve"> Structure of the document</w:t>
+              </w:rPr>
+              <w:t>Structure of the document</w:t>
             </w:r>
             <w:r>
               <w:rPr>
@@ -1330,7 +1401,7 @@
               <w:rPr>
                 <w:webHidden/>
               </w:rPr>
-              <w:instrText xml:space="preserve"> PAGEREF _Toc428265427 \h </w:instrText>
+              <w:instrText xml:space="preserve"> PAGEREF _Toc430179332 \h </w:instrText>
             </w:r>
             <w:r>
               <w:rPr>
@@ -1347,7 +1418,7 @@
               <w:rPr>
                 <w:webHidden/>
               </w:rPr>
-              <w:t>1</w:t>
+              <w:t>4</w:t>
             </w:r>
             <w:r>
               <w:rPr>
@@ -1371,31 +1442,12 @@
               <w:lang w:val="en-US" w:eastAsia="en-US"/>
             </w:rPr>
           </w:pPr>
-          <w:hyperlink w:anchor="_Toc428265428" w:history="1">
+          <w:hyperlink w:anchor="_Toc430179333" w:history="1">
             <w:r>
               <w:rPr>
                 <w:rStyle w:val="Hyperlink"/>
-                <w:rFonts w:ascii="Times New Roman" w:hAnsi="Times New Roman"/>
-                <w:snapToGrid w:val="0"/>
-                <w:w w:val="0"/>
-                <w:u w:color="000000"/>
-                <w:bdr w:val="none" w:sz="0" w:space="0" w:color="000000"/>
-                <w:shd w:val="clear" w:color="000000" w:fill="000000"/>
-                <w:lang w:val="x-none" w:eastAsia="x-none" w:bidi="x-none"/>
-                <w14:scene3d>
-                  <w14:camera w14:prst="orthographicFront"/>
-                  <w14:lightRig w14:rig="threePt" w14:dir="t">
-                    <w14:rot w14:lat="0" w14:lon="0" w14:rev="0"/>
-                  </w14:lightRig>
-                </w14:scene3d>
-              </w:rPr>
-              <w:t>1.5.</w:t>
-            </w:r>
-            <w:r>
-              <w:rPr>
-                <w:rStyle w:val="Hyperlink"/>
-              </w:rPr>
-              <w:t xml:space="preserve"> Terms, abbreviations and definitions</w:t>
+              </w:rPr>
+              <w:t>Terms, abbreviations and definitions</w:t>
             </w:r>
             <w:r>
               <w:rPr>
@@ -1413,7 +1465,7 @@
               <w:rPr>
                 <w:webHidden/>
               </w:rPr>
-              <w:instrText xml:space="preserve"> PAGEREF _Toc428265428 \h </w:instrText>
+              <w:instrText xml:space="preserve"> PAGEREF _Toc430179333 \h </w:instrText>
             </w:r>
             <w:r>
               <w:rPr>
@@ -1430,7 +1482,7 @@
               <w:rPr>
                 <w:webHidden/>
               </w:rPr>
-              <w:t>1</w:t>
+              <w:t>5</w:t>
             </w:r>
             <w:r>
               <w:rPr>
@@ -1453,7 +1505,7 @@
               <w:lang w:val="en-US" w:eastAsia="en-US"/>
             </w:rPr>
           </w:pPr>
-          <w:hyperlink w:anchor="_Toc428265429" w:history="1">
+          <w:hyperlink w:anchor="_Toc430179334" w:history="1">
             <w:r>
               <w:rPr>
                 <w:rStyle w:val="Hyperlink"/>
@@ -1476,7 +1528,7 @@
               <w:rPr>
                 <w:webHidden/>
               </w:rPr>
-              <w:instrText xml:space="preserve"> PAGEREF _Toc428265429 \h </w:instrText>
+              <w:instrText xml:space="preserve"> PAGEREF _Toc430179334 \h </w:instrText>
             </w:r>
             <w:r>
               <w:rPr>
@@ -1493,7 +1545,7 @@
               <w:rPr>
                 <w:webHidden/>
               </w:rPr>
-              <w:t>1</w:t>
+              <w:t>6</w:t>
             </w:r>
             <w:r>
               <w:rPr>
@@ -1516,7 +1568,7 @@
               <w:lang w:val="en-US" w:eastAsia="en-US"/>
             </w:rPr>
           </w:pPr>
-          <w:hyperlink w:anchor="_Toc428265430" w:history="1">
+          <w:hyperlink w:anchor="_Toc430179335" w:history="1">
             <w:r>
               <w:rPr>
                 <w:rStyle w:val="Hyperlink"/>
@@ -1539,7 +1591,7 @@
               <w:rPr>
                 <w:webHidden/>
               </w:rPr>
-              <w:instrText xml:space="preserve"> PAGEREF _Toc428265430 \h </w:instrText>
+              <w:instrText xml:space="preserve"> PAGEREF _Toc430179335 \h </w:instrText>
             </w:r>
             <w:r>
               <w:rPr>
@@ -1556,7 +1608,7 @@
               <w:rPr>
                 <w:webHidden/>
               </w:rPr>
-              <w:t>1</w:t>
+              <w:t>8</w:t>
             </w:r>
             <w:r>
               <w:rPr>
@@ -1579,7 +1631,7 @@
               <w:lang w:val="en-US" w:eastAsia="en-US"/>
             </w:rPr>
           </w:pPr>
-          <w:hyperlink w:anchor="_Toc428265431" w:history="1">
+          <w:hyperlink w:anchor="_Toc430179336" w:history="1">
             <w:r>
               <w:rPr>
                 <w:rStyle w:val="Hyperlink"/>
@@ -1602,7 +1654,7 @@
               <w:rPr>
                 <w:webHidden/>
               </w:rPr>
-              <w:instrText xml:space="preserve"> PAGEREF _Toc428265431 \h </w:instrText>
+              <w:instrText xml:space="preserve"> PAGEREF _Toc430179336 \h </w:instrText>
             </w:r>
             <w:r>
               <w:rPr>
@@ -1619,7 +1671,7 @@
               <w:rPr>
                 <w:webHidden/>
               </w:rPr>
-              <w:t>1</w:t>
+              <w:t>9</w:t>
             </w:r>
             <w:r>
               <w:rPr>
@@ -1642,7 +1694,7 @@
               <w:lang w:val="en-US" w:eastAsia="en-US"/>
             </w:rPr>
           </w:pPr>
-          <w:hyperlink w:anchor="_Toc428265432" w:history="1">
+          <w:hyperlink w:anchor="_Toc430179337" w:history="1">
             <w:r>
               <w:rPr>
                 <w:rStyle w:val="Hyperlink"/>
@@ -1665,7 +1717,7 @@
               <w:rPr>
                 <w:webHidden/>
               </w:rPr>
-              <w:instrText xml:space="preserve"> PAGEREF _Toc428265432 \h </w:instrText>
+              <w:instrText xml:space="preserve"> PAGEREF _Toc430179337 \h </w:instrText>
             </w:r>
             <w:r>
               <w:rPr>
@@ -1682,7 +1734,7 @@
               <w:rPr>
                 <w:webHidden/>
               </w:rPr>
-              <w:t>1</w:t>
+              <w:t>10</w:t>
             </w:r>
             <w:r>
               <w:rPr>
@@ -1705,7 +1757,7 @@
               <w:lang w:val="en-US" w:eastAsia="en-US"/>
             </w:rPr>
           </w:pPr>
-          <w:hyperlink w:anchor="_Toc428265433" w:history="1">
+          <w:hyperlink w:anchor="_Toc430179338" w:history="1">
             <w:r>
               <w:rPr>
                 <w:rStyle w:val="Hyperlink"/>
@@ -1728,7 +1780,7 @@
               <w:rPr>
                 <w:webHidden/>
               </w:rPr>
-              <w:instrText xml:space="preserve"> PAGEREF _Toc428265433 \h </w:instrText>
+              <w:instrText xml:space="preserve"> PAGEREF _Toc430179338 \h </w:instrText>
             </w:r>
             <w:r>
               <w:rPr>
@@ -1745,7 +1797,7 @@
               <w:rPr>
                 <w:webHidden/>
               </w:rPr>
-              <w:t>1</w:t>
+              <w:t>11</w:t>
             </w:r>
             <w:r>
               <w:rPr>
@@ -1768,7 +1820,7 @@
               <w:lang w:val="en-US" w:eastAsia="en-US"/>
             </w:rPr>
           </w:pPr>
-          <w:hyperlink w:anchor="_Toc428265434" w:history="1">
+          <w:hyperlink w:anchor="_Toc430179339" w:history="1">
             <w:r>
               <w:rPr>
                 <w:rStyle w:val="Hyperlink"/>
@@ -1791,7 +1843,7 @@
               <w:rPr>
                 <w:webHidden/>
               </w:rPr>
-              <w:instrText xml:space="preserve"> PAGEREF _Toc428265434 \h </w:instrText>
+              <w:instrText xml:space="preserve"> PAGEREF _Toc430179339 \h </w:instrText>
             </w:r>
             <w:r>
               <w:rPr>
@@ -1808,7 +1860,7 @@
               <w:rPr>
                 <w:webHidden/>
               </w:rPr>
-              <w:t>1</w:t>
+              <w:t>12</w:t>
             </w:r>
             <w:r>
               <w:rPr>
@@ -1872,10 +1924,11 @@
         </w:rPr>
       </w:pPr>
       <w:r>
+        <w:lastRenderedPageBreak/>
         <w:fldChar w:fldCharType="end"/>
       </w:r>
       <w:bookmarkStart w:id="15" w:name="_Toc417308508"/>
-      <w:bookmarkStart w:id="16" w:name="_Toc428265423"/>
+      <w:bookmarkStart w:id="16" w:name="_Toc430179328"/>
       <w:bookmarkEnd w:id="9"/>
       <w:bookmarkEnd w:id="10"/>
       <w:bookmarkEnd w:id="11"/>
@@ -1893,7 +1946,7 @@
         <w:pStyle w:val="ITEAHeading2"/>
       </w:pPr>
       <w:bookmarkStart w:id="17" w:name="_Toc417308509"/>
-      <w:bookmarkStart w:id="18" w:name="_Toc428265424"/>
+      <w:bookmarkStart w:id="18" w:name="_Toc430179329"/>
       <w:r>
         <w:t>Role of the deliverable</w:t>
       </w:r>
@@ -1927,7 +1980,7 @@
         <w:pStyle w:val="ITEAHeading2"/>
       </w:pPr>
       <w:bookmarkStart w:id="19" w:name="_Toc417385332"/>
-      <w:bookmarkStart w:id="20" w:name="_Toc428265425"/>
+      <w:bookmarkStart w:id="20" w:name="_Toc430179330"/>
       <w:r>
         <w:t xml:space="preserve">The List of </w:t>
       </w:r>
@@ -2207,7 +2260,7 @@
       <w:pPr>
         <w:pStyle w:val="ITEAHeading2"/>
       </w:pPr>
-      <w:bookmarkStart w:id="21" w:name="_Toc428265426"/>
+      <w:bookmarkStart w:id="21" w:name="_Toc430179331"/>
       <w:r>
         <w:t>Conventions</w:t>
       </w:r>
@@ -2224,15 +2277,7 @@
         <w:t>U</w:t>
       </w:r>
       <w:r>
-        <w:t>R-</w:t>
-      </w:r>
-      <w:proofErr w:type="spellStart"/>
-      <w:r>
-        <w:t>WPz</w:t>
-      </w:r>
-      <w:proofErr w:type="spellEnd"/>
-      <w:r>
-        <w:t>-xxx”, and are written in a roman typeface, where “REQ” stands for “Requirement”, “</w:t>
+        <w:t>R-WPz-xxx”, and are written in a roman typeface, where “REQ” stands for “Requirement”, “</w:t>
       </w:r>
       <w:r>
         <w:t>U</w:t>
@@ -2252,7 +2297,7 @@
       <w:r>
         <w:t xml:space="preserve"> and “xxx” is the positive integer identifier of the requirement. You can add this id (xxx) which is unique entire ‘requirements’ repository, at the end of </w:t>
       </w:r>
-      <w:hyperlink r:id="rId10" w:history="1">
+      <w:hyperlink r:id="rId11" w:history="1">
         <w:r>
           <w:rPr>
             <w:rStyle w:val="Hyperlink"/>
@@ -2279,7 +2324,7 @@
         <w:pStyle w:val="ITEAHeading2"/>
       </w:pPr>
       <w:bookmarkStart w:id="22" w:name="_Toc417308510"/>
-      <w:bookmarkStart w:id="23" w:name="_Toc428265427"/>
+      <w:bookmarkStart w:id="23" w:name="_Toc430179332"/>
       <w:r>
         <w:t>Structure of the document</w:t>
       </w:r>
@@ -2307,26 +2352,41 @@
         <w:pStyle w:val="ITEATableBullets"/>
       </w:pPr>
       <w:r>
-        <w:t xml:space="preserve">Chapter 2 </w:t>
-      </w:r>
-      <w:r>
-        <w:t>includes the list of user requirements which are suggested by partners and the decision of the meeting for them.</w:t>
+        <w:t>Chapter 2 presents the attendees of the meeting</w:t>
       </w:r>
     </w:p>
     <w:p>
       <w:pPr>
-        <w:pStyle w:val="ITEABodyText"/>
-      </w:pPr>
+        <w:pStyle w:val="ITEATableBullets"/>
+      </w:pPr>
+      <w:r>
+        <w:t>Chapter 3 provides the report of the meeting and the topics which are discussed at the meeting</w:t>
+      </w:r>
     </w:p>
     <w:p>
       <w:pPr>
-        <w:pStyle w:val="ITEABodyText"/>
-      </w:pPr>
+        <w:pStyle w:val="ITEATableBullets"/>
+      </w:pPr>
+      <w:r>
+        <w:t xml:space="preserve">Chapter 4 includes the list of </w:t>
+      </w:r>
+      <w:r>
+        <w:rPr>
+          <w:lang w:val="en-US"/>
+        </w:rPr>
+        <w:t>user</w:t>
+      </w:r>
+      <w:r>
+        <w:t xml:space="preserve"> requirements which are suggested by partners and the decision of the meeting for them.</w:t>
+      </w:r>
     </w:p>
     <w:p>
       <w:pPr>
-        <w:pStyle w:val="ITEABodyText"/>
-      </w:pPr>
+        <w:pStyle w:val="ITEATableBullets"/>
+      </w:pPr>
+      <w:r>
+        <w:t>Chapter 5 concludes the document</w:t>
+      </w:r>
     </w:p>
     <w:p>
       <w:pPr>
@@ -2340,11 +2400,27 @@
     </w:p>
     <w:p>
       <w:pPr>
+        <w:pStyle w:val="ITEABodyText"/>
+      </w:pPr>
+    </w:p>
+    <w:p>
+      <w:pPr>
+        <w:pStyle w:val="ITEABodyText"/>
+      </w:pPr>
+    </w:p>
+    <w:p>
+      <w:pPr>
+        <w:pStyle w:val="ITEABodyText"/>
+      </w:pPr>
+    </w:p>
+    <w:p>
+      <w:pPr>
         <w:pStyle w:val="ITEAHeading2"/>
       </w:pPr>
       <w:bookmarkStart w:id="24" w:name="_Toc417308511"/>
-      <w:bookmarkStart w:id="25" w:name="_Toc428265428"/>
+      <w:bookmarkStart w:id="25" w:name="_Toc430179333"/>
       <w:r>
+        <w:lastRenderedPageBreak/>
         <w:t>Terms, abbreviations and definitions</w:t>
       </w:r>
       <w:bookmarkEnd w:id="24"/>
@@ -2678,33 +2754,11 @@
                 <w:color w:val="000000"/>
               </w:rPr>
             </w:pPr>
-            <w:proofErr w:type="spellStart"/>
             <w:r>
               <w:rPr>
                 <w:color w:val="000000"/>
               </w:rPr>
-              <w:t>Katholieke</w:t>
-            </w:r>
-            <w:proofErr w:type="spellEnd"/>
-            <w:r>
-              <w:rPr>
-                <w:color w:val="000000"/>
-              </w:rPr>
-              <w:t xml:space="preserve"> </w:t>
-            </w:r>
-            <w:proofErr w:type="spellStart"/>
-            <w:r>
-              <w:rPr>
-                <w:color w:val="000000"/>
-              </w:rPr>
-              <w:t>Universiteit</w:t>
-            </w:r>
-            <w:proofErr w:type="spellEnd"/>
-            <w:r>
-              <w:rPr>
-                <w:color w:val="000000"/>
-              </w:rPr>
-              <w:t xml:space="preserve"> Leuven</w:t>
+              <w:t>Katholieke Universiteit Leuven</w:t>
             </w:r>
           </w:p>
         </w:tc>
@@ -2719,8 +2773,9 @@
       <w:pPr>
         <w:pStyle w:val="ITEAHeading1"/>
       </w:pPr>
-      <w:bookmarkStart w:id="26" w:name="_Toc428265429"/>
+      <w:bookmarkStart w:id="26" w:name="_Toc430179334"/>
       <w:r>
+        <w:lastRenderedPageBreak/>
         <w:t>Attendees</w:t>
       </w:r>
       <w:bookmarkEnd w:id="26"/>
@@ -2743,7 +2798,7 @@
       <w:pPr>
         <w:pStyle w:val="ITEABodyText"/>
       </w:pPr>
-      <w:hyperlink r:id="rId11" w:history="1">
+      <w:hyperlink r:id="rId12" w:history="1">
         <w:r>
           <w:rPr>
             <w:rStyle w:val="Hyperlink"/>
@@ -2794,7 +2849,7 @@
       <w:pPr>
         <w:pStyle w:val="ITEABodyText"/>
       </w:pPr>
-      <w:hyperlink r:id="rId12" w:history="1">
+      <w:hyperlink r:id="rId13" w:history="1">
         <w:r>
           <w:rPr>
             <w:rStyle w:val="Hyperlink"/>
@@ -3078,7 +3133,6 @@
                 <w:lang w:val="en-US" w:eastAsia="en-US"/>
               </w:rPr>
             </w:pPr>
-            <w:proofErr w:type="spellStart"/>
             <w:r>
               <w:rPr>
                 <w:rFonts w:ascii="Calibri" w:hAnsi="Calibri"/>
@@ -3088,43 +3142,7 @@
                 <w:szCs w:val="22"/>
                 <w:lang w:val="en-US" w:eastAsia="en-US"/>
               </w:rPr>
-              <w:t>Ferhat</w:t>
-            </w:r>
-            <w:proofErr w:type="spellEnd"/>
-            <w:r>
-              <w:rPr>
-                <w:rFonts w:ascii="Calibri" w:hAnsi="Calibri"/>
-                <w:color w:val="000000"/>
-                <w:spacing w:val="0"/>
-                <w:sz w:val="22"/>
-                <w:szCs w:val="22"/>
-                <w:lang w:val="en-US" w:eastAsia="en-US"/>
-              </w:rPr>
-              <w:t xml:space="preserve"> </w:t>
-            </w:r>
-            <w:proofErr w:type="spellStart"/>
-            <w:r>
-              <w:rPr>
-                <w:rFonts w:ascii="Calibri" w:hAnsi="Calibri"/>
-                <w:color w:val="000000"/>
-                <w:spacing w:val="0"/>
-                <w:sz w:val="22"/>
-                <w:szCs w:val="22"/>
-                <w:lang w:val="en-US" w:eastAsia="en-US"/>
-              </w:rPr>
-              <w:t>Erata</w:t>
-            </w:r>
-            <w:proofErr w:type="spellEnd"/>
-            <w:r>
-              <w:rPr>
-                <w:rFonts w:ascii="Calibri" w:hAnsi="Calibri"/>
-                <w:color w:val="000000"/>
-                <w:spacing w:val="0"/>
-                <w:sz w:val="22"/>
-                <w:szCs w:val="22"/>
-                <w:lang w:val="en-US" w:eastAsia="en-US"/>
-              </w:rPr>
-              <w:t xml:space="preserve"> [FE]</w:t>
+              <w:t>Ferhat Erata [FE]</w:t>
             </w:r>
           </w:p>
         </w:tc>
@@ -3470,31 +3488,7 @@
                 <w:szCs w:val="22"/>
                 <w:lang w:val="en-US" w:eastAsia="en-US"/>
               </w:rPr>
-              <w:t xml:space="preserve">Etienne </w:t>
-            </w:r>
-            <w:proofErr w:type="spellStart"/>
-            <w:r>
-              <w:rPr>
-                <w:rFonts w:ascii="Calibri" w:hAnsi="Calibri"/>
-                <w:color w:val="000000"/>
-                <w:spacing w:val="0"/>
-                <w:sz w:val="22"/>
-                <w:szCs w:val="22"/>
-                <w:lang w:val="en-US" w:eastAsia="en-US"/>
-              </w:rPr>
-              <w:t>Juliot</w:t>
-            </w:r>
-            <w:proofErr w:type="spellEnd"/>
-            <w:r>
-              <w:rPr>
-                <w:rFonts w:ascii="Calibri" w:hAnsi="Calibri"/>
-                <w:color w:val="000000"/>
-                <w:spacing w:val="0"/>
-                <w:sz w:val="22"/>
-                <w:szCs w:val="22"/>
-                <w:lang w:val="en-US" w:eastAsia="en-US"/>
-              </w:rPr>
-              <w:t xml:space="preserve"> [EJ]</w:t>
+              <w:t>Etienne Juliot [EJ]</w:t>
             </w:r>
           </w:p>
         </w:tc>
@@ -3658,7 +3652,6 @@
                 <w:lang w:val="en-US" w:eastAsia="en-US"/>
               </w:rPr>
             </w:pPr>
-            <w:proofErr w:type="spellStart"/>
             <w:r>
               <w:rPr>
                 <w:rFonts w:ascii="Calibri" w:hAnsi="Calibri"/>
@@ -3668,43 +3661,7 @@
                 <w:szCs w:val="22"/>
                 <w:lang w:val="en-US" w:eastAsia="en-US"/>
               </w:rPr>
-              <w:t>Marwa</w:t>
-            </w:r>
-            <w:proofErr w:type="spellEnd"/>
-            <w:r>
-              <w:rPr>
-                <w:rFonts w:ascii="Calibri" w:hAnsi="Calibri"/>
-                <w:color w:val="000000"/>
-                <w:spacing w:val="0"/>
-                <w:sz w:val="22"/>
-                <w:szCs w:val="22"/>
-                <w:lang w:val="en-US" w:eastAsia="en-US"/>
-              </w:rPr>
-              <w:t xml:space="preserve"> </w:t>
-            </w:r>
-            <w:proofErr w:type="spellStart"/>
-            <w:r>
-              <w:rPr>
-                <w:rFonts w:ascii="Calibri" w:hAnsi="Calibri"/>
-                <w:color w:val="000000"/>
-                <w:spacing w:val="0"/>
-                <w:sz w:val="22"/>
-                <w:szCs w:val="22"/>
-                <w:lang w:val="en-US" w:eastAsia="en-US"/>
-              </w:rPr>
-              <w:t>Rostren</w:t>
-            </w:r>
-            <w:proofErr w:type="spellEnd"/>
-            <w:r>
-              <w:rPr>
-                <w:rFonts w:ascii="Calibri" w:hAnsi="Calibri"/>
-                <w:color w:val="000000"/>
-                <w:spacing w:val="0"/>
-                <w:sz w:val="22"/>
-                <w:szCs w:val="22"/>
-                <w:lang w:val="en-US" w:eastAsia="en-US"/>
-              </w:rPr>
-              <w:t xml:space="preserve"> [MRO]</w:t>
+              <w:t>Marwa Rostren [MRO]</w:t>
             </w:r>
           </w:p>
         </w:tc>
@@ -3877,55 +3834,7 @@
                 <w:szCs w:val="22"/>
                 <w:lang w:val="en-US" w:eastAsia="en-US"/>
               </w:rPr>
-              <w:t xml:space="preserve">Prof. </w:t>
-            </w:r>
-            <w:proofErr w:type="spellStart"/>
-            <w:r>
-              <w:rPr>
-                <w:rFonts w:ascii="Calibri" w:hAnsi="Calibri"/>
-                <w:color w:val="000000"/>
-                <w:spacing w:val="0"/>
-                <w:sz w:val="22"/>
-                <w:szCs w:val="22"/>
-                <w:lang w:val="en-US" w:eastAsia="en-US"/>
-              </w:rPr>
-              <w:t>Erhan</w:t>
-            </w:r>
-            <w:proofErr w:type="spellEnd"/>
-            <w:r>
-              <w:rPr>
-                <w:rFonts w:ascii="Calibri" w:hAnsi="Calibri"/>
-                <w:color w:val="000000"/>
-                <w:spacing w:val="0"/>
-                <w:sz w:val="22"/>
-                <w:szCs w:val="22"/>
-                <w:lang w:val="en-US" w:eastAsia="en-US"/>
-              </w:rPr>
-              <w:t xml:space="preserve"> </w:t>
-            </w:r>
-            <w:proofErr w:type="spellStart"/>
-            <w:r>
-              <w:rPr>
-                <w:rFonts w:ascii="Calibri" w:hAnsi="Calibri"/>
-                <w:color w:val="000000"/>
-                <w:spacing w:val="0"/>
-                <w:sz w:val="22"/>
-                <w:szCs w:val="22"/>
-                <w:lang w:val="en-US" w:eastAsia="en-US"/>
-              </w:rPr>
-              <w:t>Mengüsoğlu</w:t>
-            </w:r>
-            <w:proofErr w:type="spellEnd"/>
-            <w:r>
-              <w:rPr>
-                <w:rFonts w:ascii="Calibri" w:hAnsi="Calibri"/>
-                <w:color w:val="000000"/>
-                <w:spacing w:val="0"/>
-                <w:sz w:val="22"/>
-                <w:szCs w:val="22"/>
-                <w:lang w:val="en-US" w:eastAsia="en-US"/>
-              </w:rPr>
-              <w:t xml:space="preserve"> [EM] </w:t>
+              <w:t xml:space="preserve">Prof. Erhan Mengüsoğlu [EM] </w:t>
             </w:r>
           </w:p>
         </w:tc>
@@ -4089,7 +3998,6 @@
                 <w:lang w:val="en-US" w:eastAsia="en-US"/>
               </w:rPr>
             </w:pPr>
-            <w:proofErr w:type="spellStart"/>
             <w:r>
               <w:rPr>
                 <w:rFonts w:ascii="Calibri" w:hAnsi="Calibri"/>
@@ -4099,33 +4007,8 @@
                 <w:szCs w:val="22"/>
                 <w:lang w:val="en-US" w:eastAsia="en-US"/>
               </w:rPr>
-              <w:t>Aydıng</w:t>
-            </w:r>
-            <w:proofErr w:type="spellEnd"/>
-            <w:r>
-              <w:rPr>
-                <w:rFonts w:ascii="Calibri" w:hAnsi="Calibri"/>
-                <w:color w:val="000000"/>
-                <w:spacing w:val="0"/>
-                <w:sz w:val="22"/>
-                <w:szCs w:val="22"/>
-                <w:lang w:val="en-US" w:eastAsia="en-US"/>
-              </w:rPr>
-              <w:t xml:space="preserve"> Can </w:t>
-            </w:r>
-            <w:proofErr w:type="spellStart"/>
-            <w:r>
-              <w:rPr>
-                <w:rFonts w:ascii="Calibri" w:hAnsi="Calibri"/>
-                <w:color w:val="000000"/>
-                <w:spacing w:val="0"/>
-                <w:sz w:val="22"/>
-                <w:szCs w:val="22"/>
-                <w:lang w:val="en-US" w:eastAsia="en-US"/>
-              </w:rPr>
-              <w:t>Polatkan</w:t>
-            </w:r>
-            <w:proofErr w:type="spellEnd"/>
+              <w:t>Aydıng Can Polatkan</w:t>
+            </w:r>
           </w:p>
         </w:tc>
         <w:tc>
@@ -4297,31 +4180,7 @@
                 <w:szCs w:val="22"/>
                 <w:lang w:val="en-US" w:eastAsia="en-US"/>
               </w:rPr>
-              <w:t xml:space="preserve">Anne </w:t>
-            </w:r>
-            <w:proofErr w:type="spellStart"/>
-            <w:r>
-              <w:rPr>
-                <w:rFonts w:ascii="Calibri" w:hAnsi="Calibri"/>
-                <w:color w:val="000000"/>
-                <w:spacing w:val="0"/>
-                <w:sz w:val="22"/>
-                <w:szCs w:val="22"/>
-                <w:lang w:val="en-US" w:eastAsia="en-US"/>
-              </w:rPr>
-              <w:t>Monceaux</w:t>
-            </w:r>
-            <w:proofErr w:type="spellEnd"/>
-            <w:r>
-              <w:rPr>
-                <w:rFonts w:ascii="Calibri" w:hAnsi="Calibri"/>
-                <w:color w:val="000000"/>
-                <w:spacing w:val="0"/>
-                <w:sz w:val="22"/>
-                <w:szCs w:val="22"/>
-                <w:lang w:val="en-US" w:eastAsia="en-US"/>
-              </w:rPr>
-              <w:t xml:space="preserve"> [AM]</w:t>
+              <w:t>Anne Monceaux [AM]</w:t>
             </w:r>
           </w:p>
         </w:tc>
@@ -4667,31 +4526,7 @@
                 <w:szCs w:val="22"/>
                 <w:lang w:val="en-US" w:eastAsia="en-US"/>
               </w:rPr>
-              <w:t xml:space="preserve">Prof. Claire </w:t>
-            </w:r>
-            <w:proofErr w:type="spellStart"/>
-            <w:r>
-              <w:rPr>
-                <w:rFonts w:ascii="Calibri" w:hAnsi="Calibri"/>
-                <w:color w:val="000000"/>
-                <w:spacing w:val="0"/>
-                <w:sz w:val="22"/>
-                <w:szCs w:val="22"/>
-                <w:lang w:val="en-US" w:eastAsia="en-US"/>
-              </w:rPr>
-              <w:t>Gardent</w:t>
-            </w:r>
-            <w:proofErr w:type="spellEnd"/>
-            <w:r>
-              <w:rPr>
-                <w:rFonts w:ascii="Calibri" w:hAnsi="Calibri"/>
-                <w:color w:val="000000"/>
-                <w:spacing w:val="0"/>
-                <w:sz w:val="22"/>
-                <w:szCs w:val="22"/>
-                <w:lang w:val="en-US" w:eastAsia="en-US"/>
-              </w:rPr>
-              <w:t xml:space="preserve"> [SC]</w:t>
+              <w:t>Prof. Claire Gardent [SC]</w:t>
             </w:r>
           </w:p>
         </w:tc>
@@ -4864,55 +4699,7 @@
                 <w:szCs w:val="22"/>
                 <w:lang w:val="en-US" w:eastAsia="en-US"/>
               </w:rPr>
-              <w:t xml:space="preserve">Prof. </w:t>
-            </w:r>
-            <w:proofErr w:type="spellStart"/>
-            <w:r>
-              <w:rPr>
-                <w:rFonts w:ascii="Calibri" w:hAnsi="Calibri"/>
-                <w:color w:val="000000"/>
-                <w:spacing w:val="0"/>
-                <w:sz w:val="22"/>
-                <w:szCs w:val="22"/>
-                <w:lang w:val="en-US" w:eastAsia="en-US"/>
-              </w:rPr>
-              <w:t>Geylani</w:t>
-            </w:r>
-            <w:proofErr w:type="spellEnd"/>
-            <w:r>
-              <w:rPr>
-                <w:rFonts w:ascii="Calibri" w:hAnsi="Calibri"/>
-                <w:color w:val="000000"/>
-                <w:spacing w:val="0"/>
-                <w:sz w:val="22"/>
-                <w:szCs w:val="22"/>
-                <w:lang w:val="en-US" w:eastAsia="en-US"/>
-              </w:rPr>
-              <w:t xml:space="preserve"> </w:t>
-            </w:r>
-            <w:proofErr w:type="spellStart"/>
-            <w:r>
-              <w:rPr>
-                <w:rFonts w:ascii="Calibri" w:hAnsi="Calibri"/>
-                <w:color w:val="000000"/>
-                <w:spacing w:val="0"/>
-                <w:sz w:val="22"/>
-                <w:szCs w:val="22"/>
-                <w:lang w:val="en-US" w:eastAsia="en-US"/>
-              </w:rPr>
-              <w:t>Kardaş</w:t>
-            </w:r>
-            <w:proofErr w:type="spellEnd"/>
-            <w:r>
-              <w:rPr>
-                <w:rFonts w:ascii="Calibri" w:hAnsi="Calibri"/>
-                <w:color w:val="000000"/>
-                <w:spacing w:val="0"/>
-                <w:sz w:val="22"/>
-                <w:szCs w:val="22"/>
-                <w:lang w:val="en-US" w:eastAsia="en-US"/>
-              </w:rPr>
-              <w:t xml:space="preserve"> [GK]</w:t>
+              <w:t>Prof. Geylani Kardaş [GK]</w:t>
             </w:r>
           </w:p>
         </w:tc>
@@ -5085,31 +4872,7 @@
                 <w:szCs w:val="22"/>
                 <w:lang w:val="en-US" w:eastAsia="en-US"/>
               </w:rPr>
-              <w:t xml:space="preserve">Mehmet </w:t>
-            </w:r>
-            <w:proofErr w:type="spellStart"/>
-            <w:r>
-              <w:rPr>
-                <w:rFonts w:ascii="Calibri" w:hAnsi="Calibri"/>
-                <w:color w:val="000000"/>
-                <w:spacing w:val="0"/>
-                <w:sz w:val="22"/>
-                <w:szCs w:val="22"/>
-                <w:lang w:val="en-US" w:eastAsia="en-US"/>
-              </w:rPr>
-              <w:t>Önat</w:t>
-            </w:r>
-            <w:proofErr w:type="spellEnd"/>
-            <w:r>
-              <w:rPr>
-                <w:rFonts w:ascii="Calibri" w:hAnsi="Calibri"/>
-                <w:color w:val="000000"/>
-                <w:spacing w:val="0"/>
-                <w:sz w:val="22"/>
-                <w:szCs w:val="22"/>
-                <w:lang w:val="en-US" w:eastAsia="en-US"/>
-              </w:rPr>
-              <w:t xml:space="preserve"> [MO]</w:t>
+              <w:t>Mehmet Önat [MO]</w:t>
             </w:r>
           </w:p>
         </w:tc>
@@ -5282,31 +5045,7 @@
                 <w:szCs w:val="22"/>
                 <w:lang w:val="en-US" w:eastAsia="en-US"/>
               </w:rPr>
-              <w:t xml:space="preserve">Hale </w:t>
-            </w:r>
-            <w:proofErr w:type="spellStart"/>
-            <w:r>
-              <w:rPr>
-                <w:rFonts w:ascii="Calibri" w:hAnsi="Calibri"/>
-                <w:color w:val="000000"/>
-                <w:spacing w:val="0"/>
-                <w:sz w:val="22"/>
-                <w:szCs w:val="22"/>
-                <w:lang w:val="en-US" w:eastAsia="en-US"/>
-              </w:rPr>
-              <w:t>Gezgen</w:t>
-            </w:r>
-            <w:proofErr w:type="spellEnd"/>
-            <w:r>
-              <w:rPr>
-                <w:rFonts w:ascii="Calibri" w:hAnsi="Calibri"/>
-                <w:color w:val="000000"/>
-                <w:spacing w:val="0"/>
-                <w:sz w:val="22"/>
-                <w:szCs w:val="22"/>
-                <w:lang w:val="en-US" w:eastAsia="en-US"/>
-              </w:rPr>
-              <w:t xml:space="preserve"> [HG]</w:t>
+              <w:t>Hale Gezgen [HG]</w:t>
             </w:r>
           </w:p>
         </w:tc>
@@ -5470,7 +5209,6 @@
                 <w:lang w:val="en-US" w:eastAsia="en-US"/>
               </w:rPr>
             </w:pPr>
-            <w:proofErr w:type="spellStart"/>
             <w:r>
               <w:rPr>
                 <w:rFonts w:ascii="Calibri" w:hAnsi="Calibri"/>
@@ -5480,43 +5218,7 @@
                 <w:szCs w:val="22"/>
                 <w:lang w:val="en-US" w:eastAsia="en-US"/>
               </w:rPr>
-              <w:t>Ersan</w:t>
-            </w:r>
-            <w:proofErr w:type="spellEnd"/>
-            <w:r>
-              <w:rPr>
-                <w:rFonts w:ascii="Calibri" w:hAnsi="Calibri"/>
-                <w:color w:val="000000"/>
-                <w:spacing w:val="0"/>
-                <w:sz w:val="22"/>
-                <w:szCs w:val="22"/>
-                <w:lang w:val="en-US" w:eastAsia="en-US"/>
-              </w:rPr>
-              <w:t xml:space="preserve"> </w:t>
-            </w:r>
-            <w:proofErr w:type="spellStart"/>
-            <w:r>
-              <w:rPr>
-                <w:rFonts w:ascii="Calibri" w:hAnsi="Calibri"/>
-                <w:color w:val="000000"/>
-                <w:spacing w:val="0"/>
-                <w:sz w:val="22"/>
-                <w:szCs w:val="22"/>
-                <w:lang w:val="en-US" w:eastAsia="en-US"/>
-              </w:rPr>
-              <w:t>Gürdoğan</w:t>
-            </w:r>
-            <w:proofErr w:type="spellEnd"/>
-            <w:r>
-              <w:rPr>
-                <w:rFonts w:ascii="Calibri" w:hAnsi="Calibri"/>
-                <w:color w:val="000000"/>
-                <w:spacing w:val="0"/>
-                <w:sz w:val="22"/>
-                <w:szCs w:val="22"/>
-                <w:lang w:val="en-US" w:eastAsia="en-US"/>
-              </w:rPr>
-              <w:t xml:space="preserve"> [EG]</w:t>
+              <w:t>Ersan Gürdoğan [EG]</w:t>
             </w:r>
           </w:p>
         </w:tc>
@@ -5680,7 +5382,6 @@
                 <w:lang w:val="en-US" w:eastAsia="en-US"/>
               </w:rPr>
             </w:pPr>
-            <w:proofErr w:type="spellStart"/>
             <w:r>
               <w:rPr>
                 <w:rFonts w:ascii="Calibri" w:hAnsi="Calibri"/>
@@ -5690,19 +5391,7 @@
                 <w:szCs w:val="22"/>
                 <w:lang w:val="en-US" w:eastAsia="en-US"/>
               </w:rPr>
-              <w:t>Taşkın</w:t>
-            </w:r>
-            <w:proofErr w:type="spellEnd"/>
-            <w:r>
-              <w:rPr>
-                <w:rFonts w:ascii="Calibri" w:hAnsi="Calibri"/>
-                <w:color w:val="000000"/>
-                <w:spacing w:val="0"/>
-                <w:sz w:val="22"/>
-                <w:szCs w:val="22"/>
-                <w:lang w:val="en-US" w:eastAsia="en-US"/>
-              </w:rPr>
-              <w:t xml:space="preserve"> Kızıl [TK]</w:t>
+              <w:t>Taşkın Kızıl [TK]</w:t>
             </w:r>
           </w:p>
         </w:tc>
@@ -5866,7 +5555,6 @@
                 <w:lang w:val="en-US" w:eastAsia="en-US"/>
               </w:rPr>
             </w:pPr>
-            <w:proofErr w:type="spellStart"/>
             <w:r>
               <w:rPr>
                 <w:rFonts w:ascii="Calibri" w:hAnsi="Calibri"/>
@@ -5876,43 +5564,7 @@
                 <w:szCs w:val="22"/>
                 <w:lang w:val="en-US" w:eastAsia="en-US"/>
               </w:rPr>
-              <w:t>Oğuz</w:t>
-            </w:r>
-            <w:proofErr w:type="spellEnd"/>
-            <w:r>
-              <w:rPr>
-                <w:rFonts w:ascii="Calibri" w:hAnsi="Calibri"/>
-                <w:color w:val="000000"/>
-                <w:spacing w:val="0"/>
-                <w:sz w:val="22"/>
-                <w:szCs w:val="22"/>
-                <w:lang w:val="en-US" w:eastAsia="en-US"/>
-              </w:rPr>
-              <w:t xml:space="preserve"> </w:t>
-            </w:r>
-            <w:proofErr w:type="spellStart"/>
-            <w:r>
-              <w:rPr>
-                <w:rFonts w:ascii="Calibri" w:hAnsi="Calibri"/>
-                <w:color w:val="000000"/>
-                <w:spacing w:val="0"/>
-                <w:sz w:val="22"/>
-                <w:szCs w:val="22"/>
-                <w:lang w:val="en-US" w:eastAsia="en-US"/>
-              </w:rPr>
-              <w:t>Yıldız</w:t>
-            </w:r>
-            <w:proofErr w:type="spellEnd"/>
-            <w:r>
-              <w:rPr>
-                <w:rFonts w:ascii="Calibri" w:hAnsi="Calibri"/>
-                <w:color w:val="000000"/>
-                <w:spacing w:val="0"/>
-                <w:sz w:val="22"/>
-                <w:szCs w:val="22"/>
-                <w:lang w:val="en-US" w:eastAsia="en-US"/>
-              </w:rPr>
-              <w:t xml:space="preserve"> [OY]</w:t>
+              <w:t>Oğuz Yıldız [OY]</w:t>
             </w:r>
           </w:p>
         </w:tc>
@@ -6085,31 +5737,7 @@
                 <w:szCs w:val="22"/>
                 <w:lang w:val="en-US" w:eastAsia="en-US"/>
               </w:rPr>
-              <w:t xml:space="preserve">Emil </w:t>
-            </w:r>
-            <w:proofErr w:type="spellStart"/>
-            <w:r>
-              <w:rPr>
-                <w:rFonts w:ascii="Calibri" w:hAnsi="Calibri"/>
-                <w:color w:val="000000"/>
-                <w:spacing w:val="0"/>
-                <w:sz w:val="22"/>
-                <w:szCs w:val="22"/>
-                <w:lang w:val="en-US" w:eastAsia="en-US"/>
-              </w:rPr>
-              <w:t>Khamitov</w:t>
-            </w:r>
-            <w:proofErr w:type="spellEnd"/>
-            <w:r>
-              <w:rPr>
-                <w:rFonts w:ascii="Calibri" w:hAnsi="Calibri"/>
-                <w:color w:val="000000"/>
-                <w:spacing w:val="0"/>
-                <w:sz w:val="22"/>
-                <w:szCs w:val="22"/>
-                <w:lang w:val="en-US" w:eastAsia="en-US"/>
-              </w:rPr>
-              <w:t xml:space="preserve"> [EK]</w:t>
+              <w:t>Emil Khamitov [EK]</w:t>
             </w:r>
           </w:p>
         </w:tc>
@@ -6282,31 +5910,7 @@
                 <w:szCs w:val="22"/>
                 <w:lang w:val="en-US" w:eastAsia="en-US"/>
               </w:rPr>
-              <w:t xml:space="preserve">Prof. Hans </w:t>
-            </w:r>
-            <w:proofErr w:type="spellStart"/>
-            <w:r>
-              <w:rPr>
-                <w:rFonts w:ascii="Calibri" w:hAnsi="Calibri"/>
-                <w:color w:val="000000"/>
-                <w:spacing w:val="0"/>
-                <w:sz w:val="22"/>
-                <w:szCs w:val="22"/>
-                <w:lang w:val="en-US" w:eastAsia="en-US"/>
-              </w:rPr>
-              <w:t>Vangheluwe</w:t>
-            </w:r>
-            <w:proofErr w:type="spellEnd"/>
-            <w:r>
-              <w:rPr>
-                <w:rFonts w:ascii="Calibri" w:hAnsi="Calibri"/>
-                <w:color w:val="000000"/>
-                <w:spacing w:val="0"/>
-                <w:sz w:val="22"/>
-                <w:szCs w:val="22"/>
-                <w:lang w:val="en-US" w:eastAsia="en-US"/>
-              </w:rPr>
-              <w:t xml:space="preserve"> [HV]</w:t>
+              <w:t>Prof. Hans Vangheluwe [HV]</w:t>
             </w:r>
           </w:p>
         </w:tc>
@@ -6479,21 +6083,8 @@
                 <w:szCs w:val="22"/>
                 <w:lang w:val="en-US" w:eastAsia="en-US"/>
               </w:rPr>
-              <w:t xml:space="preserve">Dr. Anna </w:t>
-            </w:r>
-            <w:proofErr w:type="spellStart"/>
-            <w:r>
-              <w:rPr>
-                <w:rFonts w:ascii="Calibri" w:hAnsi="Calibri"/>
-                <w:color w:val="000000"/>
-                <w:spacing w:val="0"/>
-                <w:sz w:val="22"/>
-                <w:szCs w:val="22"/>
-                <w:lang w:val="en-US" w:eastAsia="en-US"/>
-              </w:rPr>
-              <w:t>Hristoskova</w:t>
-            </w:r>
-            <w:proofErr w:type="spellEnd"/>
+              <w:t>Dr. Anna Hristoskova</w:t>
+            </w:r>
           </w:p>
         </w:tc>
         <w:tc>
@@ -6567,7 +6158,6 @@
                 <w:lang w:val="en-US" w:eastAsia="en-US"/>
               </w:rPr>
             </w:pPr>
-            <w:proofErr w:type="spellStart"/>
             <w:r>
               <w:rPr>
                 <w:rFonts w:ascii="Calibri" w:hAnsi="Calibri"/>
@@ -6579,7 +6169,6 @@
               </w:rPr>
               <w:t>UAntwerpen</w:t>
             </w:r>
-            <w:proofErr w:type="spellEnd"/>
           </w:p>
         </w:tc>
         <w:tc>
@@ -6667,31 +6256,7 @@
                 <w:szCs w:val="22"/>
                 <w:lang w:val="en-US" w:eastAsia="en-US"/>
               </w:rPr>
-              <w:t xml:space="preserve">Prof. Monique </w:t>
-            </w:r>
-            <w:proofErr w:type="spellStart"/>
-            <w:r>
-              <w:rPr>
-                <w:rFonts w:ascii="Calibri" w:hAnsi="Calibri"/>
-                <w:color w:val="000000"/>
-                <w:spacing w:val="0"/>
-                <w:sz w:val="22"/>
-                <w:szCs w:val="22"/>
-                <w:lang w:val="en-US" w:eastAsia="en-US"/>
-              </w:rPr>
-              <w:t>Snoeck</w:t>
-            </w:r>
-            <w:proofErr w:type="spellEnd"/>
-            <w:r>
-              <w:rPr>
-                <w:rFonts w:ascii="Calibri" w:hAnsi="Calibri"/>
-                <w:color w:val="000000"/>
-                <w:spacing w:val="0"/>
-                <w:sz w:val="22"/>
-                <w:szCs w:val="22"/>
-                <w:lang w:val="en-US" w:eastAsia="en-US"/>
-              </w:rPr>
-              <w:t xml:space="preserve"> [MS]</w:t>
+              <w:t>Prof. Monique Snoeck [MS]</w:t>
             </w:r>
           </w:p>
         </w:tc>
@@ -6864,69 +6429,8 @@
                 <w:szCs w:val="22"/>
                 <w:lang w:val="en-US" w:eastAsia="en-US"/>
               </w:rPr>
-              <w:t xml:space="preserve">Dr. </w:t>
-            </w:r>
-            <w:proofErr w:type="spellStart"/>
-            <w:r>
-              <w:rPr>
-                <w:rFonts w:ascii="Calibri" w:hAnsi="Calibri"/>
-                <w:color w:val="000000"/>
-                <w:spacing w:val="0"/>
-                <w:sz w:val="22"/>
-                <w:szCs w:val="22"/>
-                <w:lang w:val="en-US" w:eastAsia="en-US"/>
-              </w:rPr>
-              <w:t>Estefanía</w:t>
-            </w:r>
-            <w:proofErr w:type="spellEnd"/>
-            <w:r>
-              <w:rPr>
-                <w:rFonts w:ascii="Calibri" w:hAnsi="Calibri"/>
-                <w:color w:val="000000"/>
-                <w:spacing w:val="0"/>
-                <w:sz w:val="22"/>
-                <w:szCs w:val="22"/>
-                <w:lang w:val="en-US" w:eastAsia="en-US"/>
-              </w:rPr>
-              <w:t xml:space="preserve"> </w:t>
-            </w:r>
-            <w:proofErr w:type="spellStart"/>
-            <w:r>
-              <w:rPr>
-                <w:rFonts w:ascii="Calibri" w:hAnsi="Calibri"/>
-                <w:color w:val="000000"/>
-                <w:spacing w:val="0"/>
-                <w:sz w:val="22"/>
-                <w:szCs w:val="22"/>
-                <w:lang w:val="en-US" w:eastAsia="en-US"/>
-              </w:rPr>
-              <w:t>Serral</w:t>
-            </w:r>
-            <w:proofErr w:type="spellEnd"/>
-            <w:r>
-              <w:rPr>
-                <w:rFonts w:ascii="Calibri" w:hAnsi="Calibri"/>
-                <w:color w:val="000000"/>
-                <w:spacing w:val="0"/>
-                <w:sz w:val="22"/>
-                <w:szCs w:val="22"/>
-                <w:lang w:val="en-US" w:eastAsia="en-US"/>
-              </w:rPr>
-              <w:t xml:space="preserve"> </w:t>
-            </w:r>
-            <w:proofErr w:type="spellStart"/>
-            <w:r>
-              <w:rPr>
-                <w:rFonts w:ascii="Calibri" w:hAnsi="Calibri"/>
-                <w:color w:val="000000"/>
-                <w:spacing w:val="0"/>
-                <w:sz w:val="22"/>
-                <w:szCs w:val="22"/>
-                <w:lang w:val="en-US" w:eastAsia="en-US"/>
-              </w:rPr>
-              <w:t>Asensio</w:t>
-            </w:r>
-            <w:proofErr w:type="spellEnd"/>
+              <w:t>Dr. Estefanía Serral Asensio</w:t>
+            </w:r>
           </w:p>
         </w:tc>
         <w:tc>
@@ -7098,55 +6602,7 @@
                 <w:szCs w:val="22"/>
                 <w:lang w:val="en-US" w:eastAsia="en-US"/>
               </w:rPr>
-              <w:t xml:space="preserve">Prof. </w:t>
-            </w:r>
-            <w:proofErr w:type="spellStart"/>
-            <w:r>
-              <w:rPr>
-                <w:rFonts w:ascii="Calibri" w:hAnsi="Calibri"/>
-                <w:color w:val="000000"/>
-                <w:spacing w:val="0"/>
-                <w:sz w:val="22"/>
-                <w:szCs w:val="22"/>
-                <w:lang w:val="en-US" w:eastAsia="en-US"/>
-              </w:rPr>
-              <w:t>Sien</w:t>
-            </w:r>
-            <w:proofErr w:type="spellEnd"/>
-            <w:r>
-              <w:rPr>
-                <w:rFonts w:ascii="Calibri" w:hAnsi="Calibri"/>
-                <w:color w:val="000000"/>
-                <w:spacing w:val="0"/>
-                <w:sz w:val="22"/>
-                <w:szCs w:val="22"/>
-                <w:lang w:val="en-US" w:eastAsia="en-US"/>
-              </w:rPr>
-              <w:t xml:space="preserve"> </w:t>
-            </w:r>
-            <w:proofErr w:type="spellStart"/>
-            <w:r>
-              <w:rPr>
-                <w:rFonts w:ascii="Calibri" w:hAnsi="Calibri"/>
-                <w:color w:val="000000"/>
-                <w:spacing w:val="0"/>
-                <w:sz w:val="22"/>
-                <w:szCs w:val="22"/>
-                <w:lang w:val="en-US" w:eastAsia="en-US"/>
-              </w:rPr>
-              <w:t>Moens</w:t>
-            </w:r>
-            <w:proofErr w:type="spellEnd"/>
-            <w:r>
-              <w:rPr>
-                <w:rFonts w:ascii="Calibri" w:hAnsi="Calibri"/>
-                <w:color w:val="000000"/>
-                <w:spacing w:val="0"/>
-                <w:sz w:val="22"/>
-                <w:szCs w:val="22"/>
-                <w:lang w:val="en-US" w:eastAsia="en-US"/>
-              </w:rPr>
-              <w:t xml:space="preserve"> [SM]</w:t>
+              <w:t>Prof. Sien Moens [SM]</w:t>
             </w:r>
           </w:p>
         </w:tc>
@@ -7319,31 +6775,8 @@
                 <w:szCs w:val="22"/>
                 <w:lang w:val="en-US" w:eastAsia="en-US"/>
               </w:rPr>
-              <w:t xml:space="preserve">Philippe </w:t>
-            </w:r>
-            <w:proofErr w:type="spellStart"/>
-            <w:r>
-              <w:rPr>
-                <w:rFonts w:ascii="Calibri" w:hAnsi="Calibri"/>
-                <w:color w:val="000000"/>
-                <w:spacing w:val="0"/>
-                <w:sz w:val="22"/>
-                <w:szCs w:val="22"/>
-                <w:lang w:val="en-US" w:eastAsia="en-US"/>
-              </w:rPr>
-              <w:t>Bureille</w:t>
-            </w:r>
-            <w:proofErr w:type="spellEnd"/>
-            <w:r>
-              <w:rPr>
-                <w:rFonts w:ascii="Calibri" w:hAnsi="Calibri"/>
-                <w:color w:val="000000"/>
-                <w:spacing w:val="0"/>
-                <w:sz w:val="22"/>
-                <w:szCs w:val="22"/>
-                <w:lang w:val="en-US" w:eastAsia="en-US"/>
-              </w:rPr>
-              <w:t xml:space="preserve"> [PB]</w:t>
+              <w:lastRenderedPageBreak/>
+              <w:t>Philippe Bureille [PB]</w:t>
             </w:r>
           </w:p>
         </w:tc>
@@ -7516,31 +6949,7 @@
                 <w:szCs w:val="22"/>
                 <w:lang w:val="en-US" w:eastAsia="en-US"/>
               </w:rPr>
-              <w:t xml:space="preserve">Nicole </w:t>
-            </w:r>
-            <w:proofErr w:type="spellStart"/>
-            <w:r>
-              <w:rPr>
-                <w:rFonts w:ascii="Calibri" w:hAnsi="Calibri"/>
-                <w:color w:val="000000"/>
-                <w:spacing w:val="0"/>
-                <w:sz w:val="22"/>
-                <w:szCs w:val="22"/>
-                <w:lang w:val="en-US" w:eastAsia="en-US"/>
-              </w:rPr>
-              <w:t>Sohn</w:t>
-            </w:r>
-            <w:proofErr w:type="spellEnd"/>
-            <w:r>
-              <w:rPr>
-                <w:rFonts w:ascii="Calibri" w:hAnsi="Calibri"/>
-                <w:color w:val="000000"/>
-                <w:spacing w:val="0"/>
-                <w:sz w:val="22"/>
-                <w:szCs w:val="22"/>
-                <w:lang w:val="en-US" w:eastAsia="en-US"/>
-              </w:rPr>
-              <w:t xml:space="preserve"> [NS]</w:t>
+              <w:t>Nicole Sohn [NS]</w:t>
             </w:r>
           </w:p>
         </w:tc>
@@ -7704,7 +7113,6 @@
                 <w:lang w:val="en-US" w:eastAsia="en-US"/>
               </w:rPr>
             </w:pPr>
-            <w:proofErr w:type="spellStart"/>
             <w:r>
               <w:rPr>
                 <w:rFonts w:ascii="Calibri" w:hAnsi="Calibri"/>
@@ -7714,43 +7122,7 @@
                 <w:szCs w:val="22"/>
                 <w:lang w:val="en-US" w:eastAsia="en-US"/>
               </w:rPr>
-              <w:t>Yagup</w:t>
-            </w:r>
-            <w:proofErr w:type="spellEnd"/>
-            <w:r>
-              <w:rPr>
-                <w:rFonts w:ascii="Calibri" w:hAnsi="Calibri"/>
-                <w:color w:val="000000"/>
-                <w:spacing w:val="0"/>
-                <w:sz w:val="22"/>
-                <w:szCs w:val="22"/>
-                <w:lang w:val="en-US" w:eastAsia="en-US"/>
-              </w:rPr>
-              <w:t xml:space="preserve"> </w:t>
-            </w:r>
-            <w:proofErr w:type="spellStart"/>
-            <w:r>
-              <w:rPr>
-                <w:rFonts w:ascii="Calibri" w:hAnsi="Calibri"/>
-                <w:color w:val="000000"/>
-                <w:spacing w:val="0"/>
-                <w:sz w:val="22"/>
-                <w:szCs w:val="22"/>
-                <w:lang w:val="en-US" w:eastAsia="en-US"/>
-              </w:rPr>
-              <w:t>Macit</w:t>
-            </w:r>
-            <w:proofErr w:type="spellEnd"/>
-            <w:r>
-              <w:rPr>
-                <w:rFonts w:ascii="Calibri" w:hAnsi="Calibri"/>
-                <w:color w:val="000000"/>
-                <w:spacing w:val="0"/>
-                <w:sz w:val="22"/>
-                <w:szCs w:val="22"/>
-                <w:lang w:val="en-US" w:eastAsia="en-US"/>
-              </w:rPr>
-              <w:t xml:space="preserve"> [YM]</w:t>
+              <w:t>Yagup Macit [YM]</w:t>
             </w:r>
           </w:p>
         </w:tc>
@@ -7825,7 +7197,6 @@
                 <w:lang w:val="en-US" w:eastAsia="en-US"/>
               </w:rPr>
             </w:pPr>
-            <w:proofErr w:type="spellStart"/>
             <w:r>
               <w:rPr>
                 <w:rFonts w:ascii="Calibri" w:hAnsi="Calibri"/>
@@ -7837,7 +7208,6 @@
               </w:rPr>
               <w:t>Havelsan</w:t>
             </w:r>
-            <w:proofErr w:type="spellEnd"/>
           </w:p>
         </w:tc>
         <w:tc>
@@ -7916,7 +7286,6 @@
                 <w:lang w:val="en-US" w:eastAsia="en-US"/>
               </w:rPr>
             </w:pPr>
-            <w:proofErr w:type="spellStart"/>
             <w:r>
               <w:rPr>
                 <w:rFonts w:ascii="Calibri" w:hAnsi="Calibri"/>
@@ -7926,43 +7295,7 @@
                 <w:szCs w:val="22"/>
                 <w:lang w:val="en-US" w:eastAsia="en-US"/>
               </w:rPr>
-              <w:t>Eray</w:t>
-            </w:r>
-            <w:proofErr w:type="spellEnd"/>
-            <w:r>
-              <w:rPr>
-                <w:rFonts w:ascii="Calibri" w:hAnsi="Calibri"/>
-                <w:color w:val="000000"/>
-                <w:spacing w:val="0"/>
-                <w:sz w:val="22"/>
-                <w:szCs w:val="22"/>
-                <w:lang w:val="en-US" w:eastAsia="en-US"/>
-              </w:rPr>
-              <w:t xml:space="preserve"> </w:t>
-            </w:r>
-            <w:proofErr w:type="spellStart"/>
-            <w:r>
-              <w:rPr>
-                <w:rFonts w:ascii="Calibri" w:hAnsi="Calibri"/>
-                <w:color w:val="000000"/>
-                <w:spacing w:val="0"/>
-                <w:sz w:val="22"/>
-                <w:szCs w:val="22"/>
-                <w:lang w:val="en-US" w:eastAsia="en-US"/>
-              </w:rPr>
-              <w:t>Tüzün</w:t>
-            </w:r>
-            <w:proofErr w:type="spellEnd"/>
-            <w:r>
-              <w:rPr>
-                <w:rFonts w:ascii="Calibri" w:hAnsi="Calibri"/>
-                <w:color w:val="000000"/>
-                <w:spacing w:val="0"/>
-                <w:sz w:val="22"/>
-                <w:szCs w:val="22"/>
-                <w:lang w:val="en-US" w:eastAsia="en-US"/>
-              </w:rPr>
-              <w:t xml:space="preserve"> [ET]</w:t>
+              <w:t>Eray Tüzün [ET]</w:t>
             </w:r>
           </w:p>
         </w:tc>
@@ -8037,7 +7370,6 @@
                 <w:lang w:val="en-US" w:eastAsia="en-US"/>
               </w:rPr>
             </w:pPr>
-            <w:proofErr w:type="spellStart"/>
             <w:r>
               <w:rPr>
                 <w:rFonts w:ascii="Calibri" w:hAnsi="Calibri"/>
@@ -8049,7 +7381,6 @@
               </w:rPr>
               <w:t>Havelsan</w:t>
             </w:r>
-            <w:proofErr w:type="spellEnd"/>
           </w:p>
         </w:tc>
         <w:tc>
@@ -8128,7 +7459,6 @@
                 <w:lang w:val="en-US" w:eastAsia="en-US"/>
               </w:rPr>
             </w:pPr>
-            <w:proofErr w:type="spellStart"/>
             <w:r>
               <w:rPr>
                 <w:rFonts w:ascii="Calibri" w:hAnsi="Calibri"/>
@@ -8138,43 +7468,7 @@
                 <w:szCs w:val="22"/>
                 <w:lang w:val="en-US" w:eastAsia="en-US"/>
               </w:rPr>
-              <w:t>Nuran</w:t>
-            </w:r>
-            <w:proofErr w:type="spellEnd"/>
-            <w:r>
-              <w:rPr>
-                <w:rFonts w:ascii="Calibri" w:hAnsi="Calibri"/>
-                <w:color w:val="000000"/>
-                <w:spacing w:val="0"/>
-                <w:sz w:val="22"/>
-                <w:szCs w:val="22"/>
-                <w:lang w:val="en-US" w:eastAsia="en-US"/>
-              </w:rPr>
-              <w:t xml:space="preserve"> </w:t>
-            </w:r>
-            <w:proofErr w:type="spellStart"/>
-            <w:r>
-              <w:rPr>
-                <w:rFonts w:ascii="Calibri" w:hAnsi="Calibri"/>
-                <w:color w:val="000000"/>
-                <w:spacing w:val="0"/>
-                <w:sz w:val="22"/>
-                <w:szCs w:val="22"/>
-                <w:lang w:val="en-US" w:eastAsia="en-US"/>
-              </w:rPr>
-              <w:t>Göksu</w:t>
-            </w:r>
-            <w:proofErr w:type="spellEnd"/>
-            <w:r>
-              <w:rPr>
-                <w:rFonts w:ascii="Calibri" w:hAnsi="Calibri"/>
-                <w:color w:val="000000"/>
-                <w:spacing w:val="0"/>
-                <w:sz w:val="22"/>
-                <w:szCs w:val="22"/>
-                <w:lang w:val="en-US" w:eastAsia="en-US"/>
-              </w:rPr>
-              <w:t xml:space="preserve"> [NG]</w:t>
+              <w:t>Nuran Göksu [NG]</w:t>
             </w:r>
           </w:p>
         </w:tc>
@@ -8249,7 +7543,6 @@
                 <w:lang w:val="en-US" w:eastAsia="en-US"/>
               </w:rPr>
             </w:pPr>
-            <w:proofErr w:type="spellStart"/>
             <w:r>
               <w:rPr>
                 <w:rFonts w:ascii="Calibri" w:hAnsi="Calibri"/>
@@ -8261,7 +7554,6 @@
               </w:rPr>
               <w:t>Havelsan</w:t>
             </w:r>
-            <w:proofErr w:type="spellEnd"/>
           </w:p>
         </w:tc>
         <w:tc>
@@ -8495,8 +7787,9 @@
       <w:pPr>
         <w:pStyle w:val="ITEAHeading1"/>
       </w:pPr>
-      <w:bookmarkStart w:id="27" w:name="_Toc428265430"/>
+      <w:bookmarkStart w:id="27" w:name="_Toc430179335"/>
       <w:r>
+        <w:lastRenderedPageBreak/>
         <w:t>Meeting report</w:t>
       </w:r>
       <w:bookmarkEnd w:id="27"/>
@@ -8523,7 +7816,7 @@
     </w:p>
     <w:tbl>
       <w:tblPr>
-        <w:tblW w:w="0" w:type="auto"/>
+        <w:tblW w:w="5000" w:type="pct"/>
         <w:jc w:val="center"/>
         <w:tblLayout w:type="fixed"/>
         <w:tblCellMar>
@@ -8535,9 +7828,9 @@
         <w:tblLook w:val="04A0" w:firstRow="1" w:lastRow="0" w:firstColumn="1" w:lastColumn="0" w:noHBand="0" w:noVBand="1"/>
       </w:tblPr>
       <w:tblGrid>
-        <w:gridCol w:w="442"/>
-        <w:gridCol w:w="1440"/>
-        <w:gridCol w:w="6570"/>
+        <w:gridCol w:w="560"/>
+        <w:gridCol w:w="1700"/>
+        <w:gridCol w:w="6794"/>
       </w:tblGrid>
       <w:tr>
         <w:trPr>
@@ -8545,7 +7838,7 @@
         </w:trPr>
         <w:tc>
           <w:tcPr>
-            <w:tcW w:w="442" w:type="dxa"/>
+            <w:tcW w:w="309" w:type="pct"/>
             <w:tcBorders>
               <w:top w:val="single" w:sz="6" w:space="0" w:color="000000"/>
               <w:left w:val="single" w:sz="6" w:space="0" w:color="000000"/>
@@ -8591,7 +7884,7 @@
         </w:tc>
         <w:tc>
           <w:tcPr>
-            <w:tcW w:w="1440" w:type="dxa"/>
+            <w:tcW w:w="939" w:type="pct"/>
             <w:tcBorders>
               <w:top w:val="single" w:sz="6" w:space="0" w:color="000000"/>
               <w:left w:val="single" w:sz="6" w:space="0" w:color="000000"/>
@@ -8637,7 +7930,7 @@
         </w:tc>
         <w:tc>
           <w:tcPr>
-            <w:tcW w:w="6570" w:type="dxa"/>
+            <w:tcW w:w="3752" w:type="pct"/>
             <w:tcBorders>
               <w:top w:val="single" w:sz="6" w:space="0" w:color="000000"/>
               <w:left w:val="single" w:sz="6" w:space="0" w:color="000000"/>
@@ -8688,7 +7981,7 @@
         </w:trPr>
         <w:tc>
           <w:tcPr>
-            <w:tcW w:w="442" w:type="dxa"/>
+            <w:tcW w:w="309" w:type="pct"/>
             <w:tcBorders>
               <w:top w:val="single" w:sz="6" w:space="0" w:color="000000"/>
               <w:left w:val="single" w:sz="6" w:space="0" w:color="000000"/>
@@ -8730,7 +8023,7 @@
         </w:tc>
         <w:tc>
           <w:tcPr>
-            <w:tcW w:w="1440" w:type="dxa"/>
+            <w:tcW w:w="939" w:type="pct"/>
             <w:tcBorders>
               <w:top w:val="single" w:sz="6" w:space="0" w:color="000000"/>
               <w:left w:val="single" w:sz="6" w:space="0" w:color="000000"/>
@@ -8772,7 +8065,7 @@
         </w:tc>
         <w:tc>
           <w:tcPr>
-            <w:tcW w:w="6570" w:type="dxa"/>
+            <w:tcW w:w="3752" w:type="pct"/>
             <w:tcBorders>
               <w:top w:val="single" w:sz="6" w:space="0" w:color="000000"/>
               <w:left w:val="single" w:sz="6" w:space="0" w:color="000000"/>
@@ -8808,45 +8101,8 @@
                 <w:szCs w:val="22"/>
                 <w:lang w:val="en-US" w:eastAsia="en-US"/>
               </w:rPr>
-              <w:t xml:space="preserve">- The new partners: </w:t>
-            </w:r>
-            <w:proofErr w:type="spellStart"/>
-            <w:r>
-              <w:rPr>
-                <w:rFonts w:ascii="Calibri" w:hAnsi="Calibri"/>
-                <w:color w:val="000000"/>
-                <w:spacing w:val="0"/>
-                <w:sz w:val="22"/>
-                <w:szCs w:val="22"/>
-                <w:lang w:val="en-US" w:eastAsia="en-US"/>
-              </w:rPr>
-              <w:t>Sogeti</w:t>
-            </w:r>
-            <w:proofErr w:type="spellEnd"/>
-            <w:r>
-              <w:rPr>
-                <w:rFonts w:ascii="Calibri" w:hAnsi="Calibri"/>
-                <w:color w:val="000000"/>
-                <w:spacing w:val="0"/>
-                <w:sz w:val="22"/>
-                <w:szCs w:val="22"/>
-                <w:lang w:val="en-US" w:eastAsia="en-US"/>
-              </w:rPr>
-              <w:t xml:space="preserve"> and </w:t>
-            </w:r>
-            <w:proofErr w:type="spellStart"/>
-            <w:r>
-              <w:rPr>
-                <w:rFonts w:ascii="Calibri" w:hAnsi="Calibri"/>
-                <w:color w:val="000000"/>
-                <w:spacing w:val="0"/>
-                <w:sz w:val="22"/>
-                <w:szCs w:val="22"/>
-                <w:lang w:val="en-US" w:eastAsia="en-US"/>
-              </w:rPr>
-              <w:t>Havelsan</w:t>
-            </w:r>
-            <w:proofErr w:type="spellEnd"/>
+              <w:t>- The new partners: Sogeti and Havelsan</w:t>
+            </w:r>
           </w:p>
           <w:p>
             <w:pPr>
@@ -8869,45 +8125,8 @@
                 <w:szCs w:val="22"/>
                 <w:lang w:val="en-US" w:eastAsia="en-US"/>
               </w:rPr>
-              <w:t xml:space="preserve">- The possible Belgian partners: </w:t>
-            </w:r>
-            <w:proofErr w:type="spellStart"/>
-            <w:r>
-              <w:rPr>
-                <w:rFonts w:ascii="Calibri" w:hAnsi="Calibri"/>
-                <w:color w:val="000000"/>
-                <w:spacing w:val="0"/>
-                <w:sz w:val="22"/>
-                <w:szCs w:val="22"/>
-                <w:lang w:val="en-US" w:eastAsia="en-US"/>
-              </w:rPr>
-              <w:t>Verhart</w:t>
-            </w:r>
-            <w:proofErr w:type="spellEnd"/>
-            <w:r>
-              <w:rPr>
-                <w:rFonts w:ascii="Calibri" w:hAnsi="Calibri"/>
-                <w:color w:val="000000"/>
-                <w:spacing w:val="0"/>
-                <w:sz w:val="22"/>
-                <w:szCs w:val="22"/>
-                <w:lang w:val="en-US" w:eastAsia="en-US"/>
-              </w:rPr>
-              <w:t xml:space="preserve"> and </w:t>
-            </w:r>
-            <w:proofErr w:type="spellStart"/>
-            <w:r>
-              <w:rPr>
-                <w:rFonts w:ascii="Calibri" w:hAnsi="Calibri"/>
-                <w:color w:val="000000"/>
-                <w:spacing w:val="0"/>
-                <w:sz w:val="22"/>
-                <w:szCs w:val="22"/>
-                <w:lang w:val="en-US" w:eastAsia="en-US"/>
-              </w:rPr>
-              <w:t>UAntwerp</w:t>
-            </w:r>
-            <w:proofErr w:type="spellEnd"/>
+              <w:t>- The possible Belgian partners: Verhart and UAntwerp</w:t>
+            </w:r>
           </w:p>
           <w:p>
             <w:pPr>
@@ -8941,7 +8160,7 @@
         </w:trPr>
         <w:tc>
           <w:tcPr>
-            <w:tcW w:w="442" w:type="dxa"/>
+            <w:tcW w:w="309" w:type="pct"/>
             <w:tcBorders>
               <w:top w:val="single" w:sz="6" w:space="0" w:color="000000"/>
               <w:left w:val="single" w:sz="6" w:space="0" w:color="000000"/>
@@ -8983,7 +8202,7 @@
         </w:tc>
         <w:tc>
           <w:tcPr>
-            <w:tcW w:w="1440" w:type="dxa"/>
+            <w:tcW w:w="939" w:type="pct"/>
             <w:tcBorders>
               <w:top w:val="single" w:sz="6" w:space="0" w:color="000000"/>
               <w:left w:val="single" w:sz="6" w:space="0" w:color="000000"/>
@@ -9025,7 +8244,7 @@
         </w:tc>
         <w:tc>
           <w:tcPr>
-            <w:tcW w:w="6570" w:type="dxa"/>
+            <w:tcW w:w="3752" w:type="pct"/>
             <w:tcBorders>
               <w:top w:val="single" w:sz="6" w:space="0" w:color="000000"/>
               <w:left w:val="single" w:sz="6" w:space="0" w:color="000000"/>
@@ -9085,8 +8304,21 @@
                 <w:szCs w:val="22"/>
                 <w:lang w:val="en-US" w:eastAsia="en-US"/>
               </w:rPr>
-              <w:t>   - view on Waffle https://waffle.io/modelwriter/requirements?label=User%20Requirements%20Document%20(URD)</w:t>
-            </w:r>
+              <w:t xml:space="preserve">   - view on Waffle </w:t>
+            </w:r>
+            <w:hyperlink r:id="rId14" w:history="1">
+              <w:r>
+                <w:rPr>
+                  <w:rStyle w:val="Hyperlink"/>
+                  <w:rFonts w:ascii="Calibri" w:hAnsi="Calibri"/>
+                  <w:spacing w:val="0"/>
+                  <w:sz w:val="22"/>
+                  <w:szCs w:val="22"/>
+                  <w:lang w:val="en-US" w:eastAsia="en-US"/>
+                </w:rPr>
+                <w:t>https://waffle.io/modelwriter/requirements?label=User%20Requirements%20Document%20(URD)</w:t>
+              </w:r>
+            </w:hyperlink>
           </w:p>
           <w:p>
             <w:pPr>
@@ -9109,7 +8341,56 @@
                 <w:szCs w:val="22"/>
                 <w:lang w:val="en-US" w:eastAsia="en-US"/>
               </w:rPr>
-              <w:t>   - view on GitHub https://github.com/ModelWriter/Requirements/labels/User%20Requirements%20Document%20%28URD%29</w:t>
+              <w:t xml:space="preserve">   - view on GitHub </w:t>
+            </w:r>
+            <w:hyperlink r:id="rId15" w:history="1">
+              <w:r>
+                <w:rPr>
+                  <w:rStyle w:val="Hyperlink"/>
+                  <w:rFonts w:ascii="Calibri" w:hAnsi="Calibri"/>
+                  <w:spacing w:val="0"/>
+                  <w:sz w:val="22"/>
+                  <w:szCs w:val="22"/>
+                  <w:lang w:val="en-US" w:eastAsia="en-US"/>
+                </w:rPr>
+                <w:t>https://github.com/ModelWriter/Requirements/labels/User%20Requirements%20Document%20%28URD%29</w:t>
+              </w:r>
+            </w:hyperlink>
+          </w:p>
+          <w:p>
+            <w:pPr>
+              <w:spacing w:line="240" w:lineRule="auto"/>
+              <w:ind w:right="3"/>
+              <w:rPr>
+                <w:rFonts w:ascii="Times New Roman" w:hAnsi="Times New Roman"/>
+                <w:color w:val="auto"/>
+                <w:spacing w:val="0"/>
+                <w:sz w:val="24"/>
+                <w:lang w:val="en-US" w:eastAsia="en-US"/>
+              </w:rPr>
+            </w:pPr>
+          </w:p>
+          <w:p>
+            <w:pPr>
+              <w:spacing w:line="240" w:lineRule="auto"/>
+              <w:ind w:right="3"/>
+              <w:rPr>
+                <w:rFonts w:ascii="Times New Roman" w:hAnsi="Times New Roman"/>
+                <w:color w:val="auto"/>
+                <w:spacing w:val="0"/>
+                <w:sz w:val="24"/>
+                <w:lang w:val="en-US" w:eastAsia="en-US"/>
+              </w:rPr>
+            </w:pPr>
+            <w:r>
+              <w:rPr>
+                <w:rFonts w:ascii="Times New Roman" w:hAnsi="Times New Roman"/>
+                <w:color w:val="auto"/>
+                <w:spacing w:val="0"/>
+                <w:sz w:val="24"/>
+                <w:lang w:val="en-US" w:eastAsia="en-US"/>
+              </w:rPr>
+              <w:t>Prioritization of the requirements</w:t>
             </w:r>
           </w:p>
           <w:p>
@@ -9133,7 +8414,7 @@
         </w:trPr>
         <w:tc>
           <w:tcPr>
-            <w:tcW w:w="442" w:type="dxa"/>
+            <w:tcW w:w="309" w:type="pct"/>
             <w:tcBorders>
               <w:top w:val="single" w:sz="6" w:space="0" w:color="000000"/>
               <w:left w:val="single" w:sz="6" w:space="0" w:color="000000"/>
@@ -9175,7 +8456,7 @@
         </w:tc>
         <w:tc>
           <w:tcPr>
-            <w:tcW w:w="1440" w:type="dxa"/>
+            <w:tcW w:w="939" w:type="pct"/>
             <w:tcBorders>
               <w:top w:val="single" w:sz="6" w:space="0" w:color="000000"/>
               <w:left w:val="single" w:sz="6" w:space="0" w:color="000000"/>
@@ -9217,7 +8498,7 @@
         </w:tc>
         <w:tc>
           <w:tcPr>
-            <w:tcW w:w="6570" w:type="dxa"/>
+            <w:tcW w:w="3752" w:type="pct"/>
             <w:tcBorders>
               <w:top w:val="single" w:sz="6" w:space="0" w:color="000000"/>
               <w:left w:val="single" w:sz="6" w:space="0" w:color="000000"/>
@@ -9554,7 +8835,7 @@
     </w:p>
     <w:tbl>
       <w:tblPr>
-        <w:tblW w:w="0" w:type="auto"/>
+        <w:tblW w:w="5000" w:type="pct"/>
         <w:jc w:val="center"/>
         <w:tblCellMar>
           <w:top w:w="15" w:type="dxa"/>
@@ -9565,9 +8846,9 @@
         <w:tblLook w:val="04A0" w:firstRow="1" w:lastRow="0" w:firstColumn="1" w:lastColumn="0" w:noHBand="0" w:noVBand="1"/>
       </w:tblPr>
       <w:tblGrid>
-        <w:gridCol w:w="387"/>
-        <w:gridCol w:w="5759"/>
-        <w:gridCol w:w="1182"/>
+        <w:gridCol w:w="478"/>
+        <w:gridCol w:w="7116"/>
+        <w:gridCol w:w="1460"/>
       </w:tblGrid>
       <w:tr>
         <w:trPr>
@@ -9575,7 +8856,7 @@
         </w:trPr>
         <w:tc>
           <w:tcPr>
-            <w:tcW w:w="0" w:type="auto"/>
+            <w:tcW w:w="264" w:type="pct"/>
             <w:tcBorders>
               <w:top w:val="single" w:sz="6" w:space="0" w:color="000000"/>
               <w:left w:val="single" w:sz="6" w:space="0" w:color="000000"/>
@@ -9613,7 +8894,7 @@
         </w:tc>
         <w:tc>
           <w:tcPr>
-            <w:tcW w:w="0" w:type="auto"/>
+            <w:tcW w:w="3929" w:type="pct"/>
             <w:tcBorders>
               <w:top w:val="single" w:sz="6" w:space="0" w:color="000000"/>
               <w:left w:val="single" w:sz="6" w:space="0" w:color="000000"/>
@@ -9651,7 +8932,7 @@
         </w:tc>
         <w:tc>
           <w:tcPr>
-            <w:tcW w:w="0" w:type="auto"/>
+            <w:tcW w:w="806" w:type="pct"/>
             <w:tcBorders>
               <w:top w:val="single" w:sz="6" w:space="0" w:color="000000"/>
               <w:left w:val="single" w:sz="6" w:space="0" w:color="000000"/>
@@ -9694,7 +8975,7 @@
         </w:trPr>
         <w:tc>
           <w:tcPr>
-            <w:tcW w:w="0" w:type="auto"/>
+            <w:tcW w:w="264" w:type="pct"/>
             <w:tcBorders>
               <w:top w:val="single" w:sz="6" w:space="0" w:color="000000"/>
               <w:left w:val="single" w:sz="6" w:space="0" w:color="000000"/>
@@ -9728,7 +9009,7 @@
         </w:tc>
         <w:tc>
           <w:tcPr>
-            <w:tcW w:w="0" w:type="auto"/>
+            <w:tcW w:w="3929" w:type="pct"/>
             <w:tcBorders>
               <w:top w:val="single" w:sz="6" w:space="0" w:color="000000"/>
               <w:left w:val="single" w:sz="6" w:space="0" w:color="000000"/>
@@ -9749,7 +9030,6 @@
               <w:spacing w:before="0" w:beforeAutospacing="0" w:after="0"/>
               <w:ind w:right="3"/>
             </w:pPr>
-            <w:proofErr w:type="spellStart"/>
             <w:r>
               <w:rPr>
                 <w:rFonts w:ascii="Calibri" w:hAnsi="Calibri"/>
@@ -9757,37 +9037,7 @@
                 <w:sz w:val="22"/>
                 <w:szCs w:val="22"/>
               </w:rPr>
-              <w:t>ModelWriter</w:t>
-            </w:r>
-            <w:proofErr w:type="spellEnd"/>
-            <w:r>
-              <w:rPr>
-                <w:rFonts w:ascii="Calibri" w:hAnsi="Calibri"/>
-                <w:color w:val="000000"/>
-                <w:sz w:val="22"/>
-                <w:szCs w:val="22"/>
-              </w:rPr>
-              <w:t xml:space="preserve"> Workshop in </w:t>
-            </w:r>
-            <w:proofErr w:type="spellStart"/>
-            <w:r>
-              <w:rPr>
-                <w:rFonts w:ascii="Calibri" w:hAnsi="Calibri"/>
-                <w:color w:val="000000"/>
-                <w:sz w:val="22"/>
-                <w:szCs w:val="22"/>
-              </w:rPr>
-              <w:t>EclipseCon</w:t>
-            </w:r>
-            <w:proofErr w:type="spellEnd"/>
-            <w:r>
-              <w:rPr>
-                <w:rFonts w:ascii="Calibri" w:hAnsi="Calibri"/>
-                <w:color w:val="000000"/>
-                <w:sz w:val="22"/>
-                <w:szCs w:val="22"/>
-              </w:rPr>
-              <w:t xml:space="preserve"> in Toulouse on July 2015</w:t>
+              <w:t>ModelWriter Workshop in EclipseCon in Toulouse on July 2015</w:t>
             </w:r>
           </w:p>
           <w:p>
@@ -9796,7 +9046,7 @@
               <w:spacing w:before="0" w:beforeAutospacing="0" w:after="0"/>
               <w:ind w:right="3"/>
             </w:pPr>
-            <w:hyperlink r:id="rId13" w:history="1">
+            <w:hyperlink r:id="rId16" w:history="1">
               <w:r>
                 <w:rPr>
                   <w:rStyle w:val="Hyperlink"/>
@@ -9812,7 +9062,7 @@
         </w:tc>
         <w:tc>
           <w:tcPr>
-            <w:tcW w:w="0" w:type="auto"/>
+            <w:tcW w:w="806" w:type="pct"/>
             <w:tcBorders>
               <w:top w:val="single" w:sz="6" w:space="0" w:color="000000"/>
               <w:left w:val="single" w:sz="6" w:space="0" w:color="000000"/>
@@ -9851,7 +9101,7 @@
         </w:trPr>
         <w:tc>
           <w:tcPr>
-            <w:tcW w:w="0" w:type="auto"/>
+            <w:tcW w:w="264" w:type="pct"/>
             <w:tcBorders>
               <w:top w:val="single" w:sz="6" w:space="0" w:color="000000"/>
               <w:left w:val="single" w:sz="6" w:space="0" w:color="000000"/>
@@ -9885,7 +9135,7 @@
         </w:tc>
         <w:tc>
           <w:tcPr>
-            <w:tcW w:w="0" w:type="auto"/>
+            <w:tcW w:w="3929" w:type="pct"/>
             <w:tcBorders>
               <w:top w:val="single" w:sz="6" w:space="0" w:color="000000"/>
               <w:left w:val="single" w:sz="6" w:space="0" w:color="000000"/>
@@ -9919,7 +9169,7 @@
         </w:tc>
         <w:tc>
           <w:tcPr>
-            <w:tcW w:w="0" w:type="auto"/>
+            <w:tcW w:w="806" w:type="pct"/>
             <w:tcBorders>
               <w:top w:val="single" w:sz="6" w:space="0" w:color="000000"/>
               <w:left w:val="single" w:sz="6" w:space="0" w:color="000000"/>
@@ -9962,8 +9212,9 @@
       <w:pPr>
         <w:pStyle w:val="ITEAHeading1"/>
       </w:pPr>
-      <w:bookmarkStart w:id="28" w:name="_Toc428265431"/>
+      <w:bookmarkStart w:id="28" w:name="_Toc430179336"/>
       <w:r>
+        <w:lastRenderedPageBreak/>
         <w:t>User Requirements</w:t>
       </w:r>
       <w:bookmarkEnd w:id="28"/>
@@ -9979,7 +9230,13 @@
         <w:rPr>
           <w:lang w:eastAsia="en-US"/>
         </w:rPr>
-        <w:t xml:space="preserve">After a discussion on the proposed requirements, the following decision are taken. The result are shown in a list. The id of each requirement reflects the id which is used in the </w:t>
+        <w:t xml:space="preserve">After a discussion on the proposed requirements, </w:t>
+      </w:r>
+      <w:r>
+        <w:rPr>
+          <w:lang w:eastAsia="en-US"/>
+        </w:rPr>
+        <w:t xml:space="preserve">the following decision are taken. The result are shown in a list. The id of each requirement reflects the id which is used in the </w:t>
       </w:r>
       <w:r>
         <w:rPr>
@@ -10015,21 +9272,7 @@
         <w:rPr>
           <w:lang w:eastAsia="en-US"/>
         </w:rPr>
-        <w:t xml:space="preserve">It is worth to note that these requirements can be updated for the second and/or third iteration/release of </w:t>
-      </w:r>
-      <w:proofErr w:type="spellStart"/>
-      <w:r>
-        <w:rPr>
-          <w:lang w:eastAsia="en-US"/>
-        </w:rPr>
-        <w:t>ModelWriter</w:t>
-      </w:r>
-      <w:proofErr w:type="spellEnd"/>
-      <w:r>
-        <w:rPr>
-          <w:lang w:eastAsia="en-US"/>
-        </w:rPr>
-        <w:t>.</w:t>
+        <w:t>It is worth to note that these requirements can be updated for the second and/or third iteration/release of ModelWriter.</w:t>
       </w:r>
     </w:p>
     <w:p>
@@ -10043,19 +9286,12 @@
     <w:p>
       <w:pPr>
         <w:pStyle w:val="ITEAHeading2"/>
-        <w:numPr>
-          <w:ilvl w:val="0"/>
-          <w:numId w:val="0"/>
-        </w:numPr>
       </w:pPr>
       <w:r>
         <w:t>#</w:t>
       </w:r>
       <w:r>
         <w:tab/>
-      </w:r>
-      <w:bookmarkStart w:id="29" w:name="_Toc428278050"/>
-      <w:r>
         <w:t>Requirement No</w:t>
       </w:r>
       <w:r>
@@ -10063,20 +9299,24 @@
       </w:r>
       <w:r>
         <w:tab/>
+      </w:r>
+      <w:bookmarkStart w:id="29" w:name="_GoBack"/>
+      <w:bookmarkEnd w:id="29"/>
+      <w:r>
         <w:t>Requirement State</w:t>
       </w:r>
       <w:r>
         <w:tab/>
         <w:t>Requirement Type</w:t>
       </w:r>
-      <w:bookmarkEnd w:id="29"/>
     </w:p>
     <w:p>
       <w:pPr>
         <w:pStyle w:val="ITEAHeading1"/>
       </w:pPr>
-      <w:bookmarkStart w:id="30" w:name="_Toc428265432"/>
+      <w:bookmarkStart w:id="30" w:name="_Toc430179337"/>
       <w:r>
+        <w:lastRenderedPageBreak/>
         <w:t>Conclusion</w:t>
       </w:r>
       <w:bookmarkEnd w:id="30"/>
@@ -10108,8 +9348,9 @@
         <w:ind w:left="454" w:hanging="454"/>
       </w:pPr>
       <w:bookmarkStart w:id="31" w:name="_Toc417308516"/>
-      <w:bookmarkStart w:id="32" w:name="_Toc428265433"/>
+      <w:bookmarkStart w:id="32" w:name="_Toc430179338"/>
       <w:r>
+        <w:lastRenderedPageBreak/>
         <w:t>References</w:t>
       </w:r>
       <w:bookmarkEnd w:id="31"/>
@@ -10138,8 +9379,9 @@
         </w:numPr>
       </w:pPr>
       <w:bookmarkStart w:id="33" w:name="_Toc417308517"/>
-      <w:bookmarkStart w:id="34" w:name="_Toc428265434"/>
+      <w:bookmarkStart w:id="34" w:name="_Toc430179339"/>
       <w:r>
+        <w:lastRenderedPageBreak/>
         <w:t>Appendixes</w:t>
       </w:r>
       <w:bookmarkEnd w:id="33"/>
@@ -10162,10 +9404,10 @@
       </w:pPr>
     </w:p>
     <w:sectPr>
-      <w:headerReference w:type="default" r:id="rId14"/>
-      <w:footerReference w:type="default" r:id="rId15"/>
-      <w:headerReference w:type="first" r:id="rId16"/>
-      <w:footerReference w:type="first" r:id="rId17"/>
+      <w:headerReference w:type="default" r:id="rId17"/>
+      <w:footerReference w:type="default" r:id="rId18"/>
+      <w:headerReference w:type="first" r:id="rId19"/>
+      <w:footerReference w:type="first" r:id="rId20"/>
       <w:pgSz w:w="11906" w:h="16838"/>
       <w:pgMar w:top="2371" w:right="1418" w:bottom="851" w:left="1418" w:header="567" w:footer="0" w:gutter="0"/>
       <w:cols w:space="708"/>
@@ -10225,7 +9467,7 @@
           <w:r>
             <w:rPr>
               <w:noProof/>
-              <w:lang w:val="en-US" w:eastAsia="en-US"/>
+              <w:lang w:val="tr-TR" w:eastAsia="tr-TR"/>
             </w:rPr>
             <w:drawing>
               <wp:anchor distT="0" distB="0" distL="114300" distR="114300" simplePos="0" relativeHeight="251659264" behindDoc="1" locked="0" layoutInCell="1" allowOverlap="1" wp14:anchorId="2AB3973E" wp14:editId="46BDFC5E">
@@ -10305,7 +9547,7 @@
               <w:noProof/>
               <w:szCs w:val="20"/>
             </w:rPr>
-            <w:t>9</w:t>
+            <w:t>10</w:t>
           </w:r>
           <w:r>
             <w:rPr>
@@ -10411,7 +9653,7 @@
     <w:r>
       <w:rPr>
         <w:noProof/>
-        <w:lang w:val="en-US" w:eastAsia="en-US"/>
+        <w:lang w:val="tr-TR" w:eastAsia="tr-TR"/>
       </w:rPr>
       <w:drawing>
         <wp:anchor distT="0" distB="0" distL="114300" distR="114300" simplePos="0" relativeHeight="251657216" behindDoc="1" locked="0" layoutInCell="1" allowOverlap="1" wp14:anchorId="791E584E" wp14:editId="1C2E9955">
@@ -10514,7 +9756,7 @@
           <w:rPr>
             <w:noProof/>
           </w:rPr>
-          <w:t>9</w:t>
+          <w:t>10</w:t>
         </w:r>
         <w:r>
           <w:rPr>
@@ -10525,7 +9767,7 @@
         <w:r>
           <w:rPr>
             <w:noProof/>
-            <w:lang w:val="en-US" w:eastAsia="en-US"/>
+            <w:lang w:val="tr-TR" w:eastAsia="tr-TR"/>
           </w:rPr>
           <w:drawing>
             <wp:anchor distT="0" distB="0" distL="114300" distR="114300" simplePos="0" relativeHeight="251660288" behindDoc="1" locked="0" layoutInCell="1" allowOverlap="1" wp14:anchorId="1E77FF9F" wp14:editId="7C963D1E">
@@ -10709,7 +9951,7 @@
     <w:r>
       <w:rPr>
         <w:noProof/>
-        <w:lang w:val="en-US" w:eastAsia="en-US"/>
+        <w:lang w:val="tr-TR" w:eastAsia="tr-TR"/>
       </w:rPr>
       <w:drawing>
         <wp:anchor distT="0" distB="0" distL="114300" distR="114300" simplePos="0" relativeHeight="251656192" behindDoc="1" locked="0" layoutInCell="1" allowOverlap="1" wp14:anchorId="018769A2" wp14:editId="42EC2A44">
@@ -18541,7 +17783,6 @@
     <w:lvl w:ilvl="1">
       <w:start w:val="1"/>
       <w:numFmt w:val="decimal"/>
-      <w:pStyle w:val="ITEAHeading2"/>
       <w:suff w:val="space"/>
       <w:lvlText w:val="%1.%2."/>
       <w:lvlJc w:val="left"/>
@@ -25532,19 +24773,15 @@
     <w:name w:val="ITEA_Heading_2"/>
     <w:basedOn w:val="Heading3withnumbering"/>
     <w:next w:val="ITEABodyText"/>
-    <w:link w:val="ITEAHeading2Car"/>
+    <w:link w:val="ITEAHeading2Char"/>
     <w:qFormat/>
-    <w:rsid w:val="00F876CD"/>
+    <w:rsid w:val="00345073"/>
     <w:pPr>
-      <w:numPr>
-        <w:ilvl w:val="1"/>
-        <w:numId w:val="4"/>
-      </w:numPr>
       <w:spacing w:before="240" w:after="240"/>
     </w:pPr>
   </w:style>
-  <w:style w:type="character" w:customStyle="1" w:styleId="ITEAHeading2Car">
-    <w:name w:val="ITEA_Heading_2 Car"/>
+  <w:style w:type="character" w:customStyle="1" w:styleId="ITEAHeading2Char">
+    <w:name w:val="ITEA_Heading_2 Char"/>
     <w:basedOn w:val="Heading3withnumberingCar"/>
     <w:link w:val="ITEAHeading2"/>
     <w:rsid w:val="00F876CD"/>
@@ -26474,12 +25711,6 @@
     <w:name w:val="ITEA_Heading_2_wo_num"/>
     <w:basedOn w:val="ITEAHeading2"/>
     <w:rsid w:val="00700D91"/>
-    <w:pPr>
-      <w:numPr>
-        <w:ilvl w:val="0"/>
-        <w:numId w:val="0"/>
-      </w:numPr>
-    </w:pPr>
   </w:style>
   <w:style w:type="paragraph" w:customStyle="1" w:styleId="ITEAHeading4">
     <w:name w:val="ITEA_Heading_4"/>
@@ -28218,6 +27449,17 @@
 </file>
 
 <file path=customXml/item3.xml><?xml version="1.0" encoding="utf-8"?>
+<p:properties xmlns:p="http://schemas.microsoft.com/office/2006/metadata/properties" xmlns:xsi="http://www.w3.org/2001/XMLSchema-instance" xmlns:pc="http://schemas.microsoft.com/office/infopath/2007/PartnerControls">
+  <documentManagement>
+    <TaxCatchAll xmlns="194ccb06-a9bd-44be-8233-5ea8b0721088"/>
+    <TaxKeywordTaxHTField xmlns="194ccb06-a9bd-44be-8233-5ea8b0721088">
+      <Terms xmlns="http://schemas.microsoft.com/office/infopath/2007/PartnerControls"/>
+    </TaxKeywordTaxHTField>
+  </documentManagement>
+</p:properties>
+</file>
+
+<file path=customXml/item4.xml><?xml version="1.0" encoding="utf-8"?>
 <b:Sources xmlns:b="http://schemas.openxmlformats.org/officeDocument/2006/bibliography" xmlns="http://schemas.openxmlformats.org/officeDocument/2006/bibliography" SelectedStyle="\APA.XSL" StyleName="APA Fifth Edition"/>
 </file>
 
@@ -28248,7 +27490,17 @@
 </file>
 
 <file path=customXml/itemProps3.xml><?xml version="1.0" encoding="utf-8"?>
-<ds:datastoreItem xmlns:ds="http://schemas.openxmlformats.org/officeDocument/2006/customXml" ds:itemID="{6A142588-4988-4A30-A3FC-4639FB9CAB94}">
+<ds:datastoreItem xmlns:ds="http://schemas.openxmlformats.org/officeDocument/2006/customXml" ds:itemID="{DFFBFD16-ACF5-4461-95B8-9F684056E623}">
+  <ds:schemaRefs>
+    <ds:schemaRef ds:uri="http://schemas.microsoft.com/office/2006/metadata/properties"/>
+    <ds:schemaRef ds:uri="http://schemas.microsoft.com/office/infopath/2007/PartnerControls"/>
+    <ds:schemaRef ds:uri="194ccb06-a9bd-44be-8233-5ea8b0721088"/>
+  </ds:schemaRefs>
+</ds:datastoreItem>
+</file>
+
+<file path=customXml/itemProps4.xml><?xml version="1.0" encoding="utf-8"?>
+<ds:datastoreItem xmlns:ds="http://schemas.openxmlformats.org/officeDocument/2006/customXml" ds:itemID="{9725F67E-1BEC-4C61-9032-9DCC9DA6F8C1}">
   <ds:schemaRefs>
     <ds:schemaRef ds:uri="http://schemas.openxmlformats.org/officeDocument/2006/bibliography"/>
   </ds:schemaRefs>

</xml_diff>